<commit_message>
some typing errors fixed
</commit_message>
<xml_diff>
--- a/1. RASD/PoweEnJoy - RASD.docx
+++ b/1. RASD/PoweEnJoy - RASD.docx
@@ -898,12 +898,7 @@
             <w:t>Table</w:t>
           </w:r>
           <w:r>
-            <w:t xml:space="preserve"> of co</w:t>
-          </w:r>
-          <w:bookmarkStart w:id="1" w:name="_GoBack"/>
-          <w:bookmarkEnd w:id="1"/>
-          <w:r>
-            <w:t>ntents</w:t>
+            <w:t xml:space="preserve"> of contents</w:t>
           </w:r>
           <w:bookmarkEnd w:id="0"/>
         </w:p>
@@ -5315,7 +5310,7 @@
           <w:lang w:val="en-GB"/>
         </w:rPr>
       </w:pPr>
-      <w:bookmarkStart w:id="2" w:name="_Toc469513278"/>
+      <w:bookmarkStart w:id="1" w:name="_Toc469513278"/>
       <w:r>
         <w:rPr>
           <w:lang w:val="en-GB"/>
@@ -5330,21 +5325,363 @@
         </w:rPr>
         <w:t>Introduction</w:t>
       </w:r>
+      <w:bookmarkEnd w:id="1"/>
+    </w:p>
+    <w:p>
+      <w:pPr>
+        <w:pStyle w:val="Titolo2"/>
+        <w:rPr>
+          <w:lang w:val="en-GB"/>
+        </w:rPr>
+      </w:pPr>
+      <w:bookmarkStart w:id="2" w:name="_Toc469513279"/>
+      <w:r>
+        <w:rPr>
+          <w:lang w:val="en-GB"/>
+        </w:rPr>
+        <w:t>1.1</w:t>
+      </w:r>
+      <w:r>
+        <w:rPr>
+          <w:lang w:val="en-GB"/>
+        </w:rPr>
+        <w:t>.</w:t>
+      </w:r>
+      <w:r>
+        <w:rPr>
+          <w:lang w:val="en-GB"/>
+        </w:rPr>
+        <w:t xml:space="preserve"> </w:t>
+      </w:r>
+      <w:r>
+        <w:rPr>
+          <w:lang w:val="en-GB"/>
+        </w:rPr>
+        <w:t>General description of the problem</w:t>
+      </w:r>
       <w:bookmarkEnd w:id="2"/>
     </w:p>
     <w:p>
       <w:pPr>
+        <w:rPr>
+          <w:rFonts w:cstheme="minorHAnsi"/>
+          <w:lang w:val="en-US"/>
+        </w:rPr>
+      </w:pPr>
+      <w:r>
+        <w:rPr>
+          <w:rFonts w:cstheme="minorHAnsi"/>
+          <w:lang w:val="en-US"/>
+        </w:rPr>
+        <w:t>We will project PowerEn</w:t>
+      </w:r>
+      <w:r>
+        <w:rPr>
+          <w:rFonts w:cstheme="minorHAnsi"/>
+          <w:lang w:val="en-US"/>
+        </w:rPr>
+        <w:t>Joy, a</w:t>
+      </w:r>
+      <w:r>
+        <w:rPr>
+          <w:rFonts w:cstheme="minorHAnsi"/>
+          <w:lang w:val="en-US"/>
+        </w:rPr>
+        <w:t xml:space="preserve"> car sharing</w:t>
+      </w:r>
+      <w:r>
+        <w:rPr>
+          <w:rFonts w:cstheme="minorHAnsi"/>
+          <w:lang w:val="en-US"/>
+        </w:rPr>
+        <w:t xml:space="preserve"> service</w:t>
+      </w:r>
+      <w:r>
+        <w:rPr>
+          <w:rFonts w:cstheme="minorHAnsi"/>
+          <w:lang w:val="en-US"/>
+        </w:rPr>
+        <w:t xml:space="preserve"> </w:t>
+      </w:r>
+      <w:r>
+        <w:rPr>
+          <w:rFonts w:cstheme="minorHAnsi"/>
+          <w:lang w:val="en-US"/>
+        </w:rPr>
+        <w:t>that</w:t>
+      </w:r>
+      <w:r>
+        <w:rPr>
+          <w:rFonts w:cstheme="minorHAnsi"/>
+          <w:lang w:val="en-US"/>
+        </w:rPr>
+        <w:t xml:space="preserve"> allows people to reserve</w:t>
+      </w:r>
+      <w:r>
+        <w:rPr>
+          <w:rFonts w:cstheme="minorHAnsi"/>
+          <w:lang w:val="en-US"/>
+        </w:rPr>
+        <w:t xml:space="preserve"> and drive</w:t>
+      </w:r>
+      <w:r>
+        <w:rPr>
+          <w:rFonts w:cstheme="minorHAnsi"/>
+          <w:lang w:val="en-US"/>
+        </w:rPr>
+        <w:t xml:space="preserve"> </w:t>
+      </w:r>
+      <w:r>
+        <w:rPr>
+          <w:rFonts w:cstheme="minorHAnsi"/>
+          <w:lang w:val="en-US"/>
+        </w:rPr>
+        <w:t xml:space="preserve">electrical cars </w:t>
+      </w:r>
+      <w:r>
+        <w:rPr>
+          <w:rFonts w:cstheme="minorHAnsi"/>
+          <w:lang w:val="en-US"/>
+        </w:rPr>
+        <w:t>in Milano</w:t>
+      </w:r>
+      <w:r>
+        <w:rPr>
+          <w:rFonts w:cstheme="minorHAnsi"/>
+          <w:lang w:val="en-US"/>
+        </w:rPr>
+        <w:t>.</w:t>
+      </w:r>
+    </w:p>
+    <w:p>
+      <w:pPr>
+        <w:rPr>
+          <w:rFonts w:cstheme="minorHAnsi"/>
+          <w:lang w:val="en-US"/>
+        </w:rPr>
+      </w:pPr>
+      <w:r>
+        <w:rPr>
+          <w:rFonts w:cstheme="minorHAnsi"/>
+          <w:lang w:val="en-US"/>
+        </w:rPr>
+        <w:t xml:space="preserve">The system allows users to reserve a car via mobile app </w:t>
+      </w:r>
+      <w:r>
+        <w:rPr>
+          <w:rFonts w:cstheme="minorHAnsi"/>
+          <w:lang w:val="en-US"/>
+        </w:rPr>
+        <w:t xml:space="preserve">or via web app, using </w:t>
+      </w:r>
+      <w:r>
+        <w:rPr>
+          <w:rFonts w:cstheme="minorHAnsi"/>
+          <w:lang w:val="en-US"/>
+        </w:rPr>
+        <w:t>GPS to identify the position of the user and the position of</w:t>
+      </w:r>
+      <w:r>
+        <w:rPr>
+          <w:rFonts w:cstheme="minorHAnsi"/>
+          <w:lang w:val="en-US"/>
+        </w:rPr>
+        <w:t xml:space="preserve"> the available cars </w:t>
+      </w:r>
+      <w:r>
+        <w:rPr>
+          <w:rFonts w:cstheme="minorHAnsi"/>
+          <w:lang w:val="en-US"/>
+        </w:rPr>
+        <w:t>around the city</w:t>
+      </w:r>
+      <w:r>
+        <w:rPr>
+          <w:rFonts w:cstheme="minorHAnsi"/>
+          <w:lang w:val="en-US"/>
+        </w:rPr>
+        <w:t>.</w:t>
+      </w:r>
+    </w:p>
+    <w:p>
+      <w:pPr>
+        <w:rPr>
+          <w:lang w:val="en-US"/>
+        </w:rPr>
+      </w:pPr>
+      <w:r>
+        <w:rPr>
+          <w:lang w:val="en-US"/>
+        </w:rPr>
+        <w:t>Registration is mandatory before using the service, this allow to collect all the needed information about people who want to drive PowerEnJoy cars.</w:t>
+      </w:r>
+    </w:p>
+    <w:p>
+      <w:pPr>
+        <w:rPr>
+          <w:lang w:val="en-US"/>
+        </w:rPr>
+      </w:pPr>
+      <w:r>
+        <w:rPr>
+          <w:lang w:val="en-US"/>
+        </w:rPr>
+        <w:t>Users can drive a car everywhere but they must park within safe areas</w:t>
+      </w:r>
+      <w:r>
+        <w:rPr>
+          <w:lang w:val="en-US"/>
+        </w:rPr>
+        <w:t xml:space="preserve"> accurately </w:t>
+      </w:r>
+      <w:r>
+        <w:rPr>
+          <w:lang w:val="en-US"/>
+        </w:rPr>
+        <w:t>defined by the company</w:t>
+      </w:r>
+      <w:r>
+        <w:rPr>
+          <w:lang w:val="en-US"/>
+        </w:rPr>
+        <w:t>.</w:t>
+      </w:r>
+    </w:p>
+    <w:p>
+      <w:pPr>
+        <w:rPr>
+          <w:lang w:val="en-US"/>
+        </w:rPr>
+      </w:pPr>
+      <w:r>
+        <w:rPr>
+          <w:lang w:val="en-US"/>
+        </w:rPr>
+        <w:t>The system provides user some eventual discounts, for example if a user shares the car with at lea</w:t>
+      </w:r>
+      <w:r>
+        <w:rPr>
+          <w:lang w:val="en-US"/>
+        </w:rPr>
+        <w:t>st two other people or if he</w:t>
+      </w:r>
+      <w:r>
+        <w:rPr>
+          <w:lang w:val="en-US"/>
+        </w:rPr>
+        <w:t xml:space="preserve"> </w:t>
+      </w:r>
+      <w:r>
+        <w:rPr>
+          <w:lang w:val="en-US"/>
+        </w:rPr>
+        <w:t>leaves the car with the battery charged or charging in a power station at</w:t>
+      </w:r>
+      <w:r>
+        <w:rPr>
+          <w:lang w:val="en-US"/>
+        </w:rPr>
+        <w:t xml:space="preserve"> the end of </w:t>
+      </w:r>
+      <w:r>
+        <w:rPr>
+          <w:lang w:val="en-US"/>
+        </w:rPr>
+        <w:t>a</w:t>
+      </w:r>
+      <w:r>
+        <w:rPr>
+          <w:lang w:val="en-US"/>
+        </w:rPr>
+        <w:t xml:space="preserve"> ride.</w:t>
+      </w:r>
+    </w:p>
+    <w:p>
+      <w:pPr>
+        <w:rPr>
+          <w:rFonts w:cstheme="minorHAnsi"/>
+          <w:lang w:val="en-US"/>
+        </w:rPr>
+      </w:pPr>
+      <w:r>
+        <w:rPr>
+          <w:rFonts w:cstheme="minorHAnsi"/>
+          <w:lang w:val="en-US"/>
+        </w:rPr>
+        <w:t xml:space="preserve">The society has also </w:t>
+      </w:r>
+      <w:r>
+        <w:rPr>
+          <w:rFonts w:cstheme="minorHAnsi"/>
+          <w:lang w:val="en-US"/>
+        </w:rPr>
+        <w:t>hired</w:t>
+      </w:r>
+      <w:r>
+        <w:rPr>
+          <w:rFonts w:cstheme="minorHAnsi"/>
+          <w:lang w:val="en-US"/>
+        </w:rPr>
+        <w:t xml:space="preserve"> some operato</w:t>
+      </w:r>
+      <w:r>
+        <w:rPr>
+          <w:rFonts w:cstheme="minorHAnsi"/>
+          <w:lang w:val="en-US"/>
+        </w:rPr>
+        <w:t>rs to deal with bad behaviors of the</w:t>
+      </w:r>
+      <w:r>
+        <w:rPr>
+          <w:rFonts w:cstheme="minorHAnsi"/>
+          <w:lang w:val="en-US"/>
+        </w:rPr>
+        <w:t xml:space="preserve"> users, like </w:t>
+      </w:r>
+      <w:r>
+        <w:rPr>
+          <w:rFonts w:cstheme="minorHAnsi"/>
+          <w:lang w:val="en-US"/>
+        </w:rPr>
+        <w:t xml:space="preserve">cars left </w:t>
+      </w:r>
+      <w:r>
+        <w:rPr>
+          <w:rFonts w:cstheme="minorHAnsi"/>
+          <w:lang w:val="en-US"/>
+        </w:rPr>
+        <w:t>around the city with drain batteries</w:t>
+      </w:r>
+      <w:r>
+        <w:rPr>
+          <w:rFonts w:cstheme="minorHAnsi"/>
+          <w:lang w:val="en-US"/>
+        </w:rPr>
+        <w:t>.</w:t>
+      </w:r>
+    </w:p>
+    <w:p>
+      <w:pPr>
+        <w:rPr>
+          <w:rFonts w:cstheme="minorHAnsi"/>
+          <w:b/>
+          <w:lang w:val="en-US"/>
+        </w:rPr>
+      </w:pPr>
+    </w:p>
+    <w:p>
+      <w:pPr>
         <w:pStyle w:val="Titolo2"/>
         <w:rPr>
           <w:lang w:val="en-GB"/>
         </w:rPr>
       </w:pPr>
-      <w:bookmarkStart w:id="3" w:name="_Toc469513279"/>
-      <w:r>
-        <w:rPr>
-          <w:lang w:val="en-GB"/>
-        </w:rPr>
-        <w:t>1.1</w:t>
+      <w:bookmarkStart w:id="3" w:name="_Toc469513280"/>
+      <w:r>
+        <w:rPr>
+          <w:lang w:val="en-GB"/>
+        </w:rPr>
+        <w:t>1.2</w:t>
       </w:r>
       <w:r>
         <w:rPr>
@@ -5362,7 +5699,7 @@
         <w:rPr>
           <w:lang w:val="en-GB"/>
         </w:rPr>
-        <w:t>General description of the problem</w:t>
+        <w:t>Stakeholders identifying</w:t>
       </w:r>
       <w:bookmarkEnd w:id="3"/>
     </w:p>
@@ -5378,21 +5715,84 @@
           <w:rFonts w:cstheme="minorHAnsi"/>
           <w:lang w:val="en-US"/>
         </w:rPr>
-        <w:t>We will project PowerEn</w:t>
-      </w:r>
-      <w:r>
-        <w:rPr>
-          <w:rFonts w:cstheme="minorHAnsi"/>
-          <w:lang w:val="en-US"/>
-        </w:rPr>
-        <w:t>Joy, a</w:t>
-      </w:r>
-      <w:r>
-        <w:rPr>
-          <w:rFonts w:cstheme="minorHAnsi"/>
-          <w:lang w:val="en-US"/>
-        </w:rPr>
-        <w:t xml:space="preserve"> car sharing</w:t>
+        <w:t>Our s</w:t>
+      </w:r>
+      <w:r>
+        <w:rPr>
+          <w:rFonts w:cstheme="minorHAnsi"/>
+          <w:lang w:val="en-US"/>
+        </w:rPr>
+        <w:t xml:space="preserve">takeholder is </w:t>
+      </w:r>
+      <w:r>
+        <w:rPr>
+          <w:rFonts w:cstheme="minorHAnsi"/>
+          <w:lang w:val="en-US"/>
+        </w:rPr>
+        <w:t xml:space="preserve">ElectricEngine </w:t>
+      </w:r>
+      <w:r>
+        <w:rPr>
+          <w:rFonts w:cstheme="minorHAnsi"/>
+          <w:lang w:val="en-US"/>
+        </w:rPr>
+        <w:t>Inc.</w:t>
+      </w:r>
+      <w:r>
+        <w:rPr>
+          <w:rFonts w:cstheme="minorHAnsi"/>
+          <w:lang w:val="en-US"/>
+        </w:rPr>
+        <w:t xml:space="preserve">, a company </w:t>
+      </w:r>
+      <w:r>
+        <w:rPr>
+          <w:rFonts w:cstheme="minorHAnsi"/>
+          <w:lang w:val="en-US"/>
+        </w:rPr>
+        <w:t xml:space="preserve">that has </w:t>
+      </w:r>
+      <w:r>
+        <w:rPr>
+          <w:rFonts w:cstheme="minorHAnsi"/>
+          <w:lang w:val="en-US"/>
+        </w:rPr>
+        <w:t>been producing</w:t>
+      </w:r>
+      <w:r>
+        <w:rPr>
+          <w:rFonts w:cstheme="minorHAnsi"/>
+          <w:lang w:val="en-US"/>
+        </w:rPr>
+        <w:t xml:space="preserve"> electric cars </w:t>
+      </w:r>
+      <w:r>
+        <w:rPr>
+          <w:rFonts w:cstheme="minorHAnsi"/>
+          <w:lang w:val="en-US"/>
+        </w:rPr>
+        <w:t>since</w:t>
+      </w:r>
+      <w:r>
+        <w:rPr>
+          <w:rFonts w:cstheme="minorHAnsi"/>
+          <w:lang w:val="en-US"/>
+        </w:rPr>
+        <w:t xml:space="preserve"> 1999 and </w:t>
+      </w:r>
+      <w:r>
+        <w:rPr>
+          <w:rFonts w:cstheme="minorHAnsi"/>
+          <w:lang w:val="en-US"/>
+        </w:rPr>
+        <w:t xml:space="preserve">has </w:t>
+      </w:r>
+      <w:r>
+        <w:rPr>
+          <w:rFonts w:cstheme="minorHAnsi"/>
+          <w:lang w:val="en-US"/>
+        </w:rPr>
+        <w:t>decided to invest in car-sharing</w:t>
       </w:r>
       <w:r>
         <w:rPr>
@@ -5406,6 +5806,80 @@
           <w:rFonts w:cstheme="minorHAnsi"/>
           <w:lang w:val="en-US"/>
         </w:rPr>
+        <w:t xml:space="preserve"> in our city.</w:t>
+      </w:r>
+    </w:p>
+    <w:p>
+      <w:pPr>
+        <w:rPr>
+          <w:rFonts w:cstheme="minorHAnsi"/>
+          <w:b/>
+          <w:bCs/>
+          <w:lang w:val="en-US"/>
+        </w:rPr>
+      </w:pPr>
+      <w:r>
+        <w:rPr>
+          <w:rFonts w:cstheme="minorHAnsi"/>
+          <w:lang w:val="en-US"/>
+        </w:rPr>
+        <w:t>The company</w:t>
+      </w:r>
+      <w:r>
+        <w:rPr>
+          <w:rFonts w:cstheme="minorHAnsi"/>
+          <w:lang w:val="en-US"/>
+        </w:rPr>
+        <w:t xml:space="preserve"> wants </w:t>
+      </w:r>
+      <w:r>
+        <w:rPr>
+          <w:rFonts w:cstheme="minorHAnsi"/>
+          <w:lang w:val="en-US"/>
+        </w:rPr>
+        <w:t>to provide a</w:t>
+      </w:r>
+      <w:r>
+        <w:rPr>
+          <w:rFonts w:cstheme="minorHAnsi"/>
+          <w:lang w:val="en-US"/>
+        </w:rPr>
+        <w:t xml:space="preserve"> service completely eco-friendly using its model of electric car called “Volta”; its CEO is our Prof Luca Mottola.</w:t>
+      </w:r>
+    </w:p>
+    <w:p>
+      <w:pPr>
+        <w:rPr>
+          <w:rFonts w:cstheme="minorHAnsi"/>
+          <w:lang w:val="en-US"/>
+        </w:rPr>
+      </w:pPr>
+      <w:r>
+        <w:rPr>
+          <w:rFonts w:cstheme="minorHAnsi"/>
+          <w:lang w:val="en-US"/>
+        </w:rPr>
+        <w:t>However,</w:t>
+      </w:r>
+      <w:r>
+        <w:rPr>
+          <w:rFonts w:cstheme="minorHAnsi"/>
+          <w:lang w:val="en-US"/>
+        </w:rPr>
+        <w:t xml:space="preserve"> we can adapt this </w:t>
+      </w:r>
+      <w:r>
+        <w:rPr>
+          <w:rFonts w:cstheme="minorHAnsi"/>
+          <w:lang w:val="en-US"/>
+        </w:rPr>
+        <w:t>system</w:t>
+      </w:r>
+      <w:r>
+        <w:rPr>
+          <w:rFonts w:cstheme="minorHAnsi"/>
+          <w:lang w:val="en-US"/>
+        </w:rPr>
         <w:t xml:space="preserve"> </w:t>
       </w:r>
       <w:r>
@@ -5413,21 +5887,7 @@
           <w:rFonts w:cstheme="minorHAnsi"/>
           <w:lang w:val="en-US"/>
         </w:rPr>
-        <w:t>that</w:t>
-      </w:r>
-      <w:r>
-        <w:rPr>
-          <w:rFonts w:cstheme="minorHAnsi"/>
-          <w:lang w:val="en-US"/>
-        </w:rPr>
-        <w:t xml:space="preserve"> allows people to reserve</w:t>
-      </w:r>
-      <w:r>
-        <w:rPr>
-          <w:rFonts w:cstheme="minorHAnsi"/>
-          <w:lang w:val="en-US"/>
-        </w:rPr>
-        <w:t xml:space="preserve"> and drive</w:t>
+        <w:t>to accomplish other requests</w:t>
       </w:r>
       <w:r>
         <w:rPr>
@@ -5441,515 +5901,50 @@
           <w:rFonts w:cstheme="minorHAnsi"/>
           <w:lang w:val="en-US"/>
         </w:rPr>
-        <w:t xml:space="preserve">electrical cars </w:t>
-      </w:r>
-      <w:r>
-        <w:rPr>
-          <w:rFonts w:cstheme="minorHAnsi"/>
-          <w:lang w:val="en-US"/>
-        </w:rPr>
-        <w:t>in Milano</w:t>
-      </w:r>
-      <w:r>
-        <w:rPr>
-          <w:rFonts w:cstheme="minorHAnsi"/>
-          <w:lang w:val="en-US"/>
-        </w:rPr>
+        <w:t>from</w:t>
+      </w:r>
+      <w:r>
+        <w:rPr>
+          <w:rFonts w:cstheme="minorHAnsi"/>
+          <w:lang w:val="en-US"/>
+        </w:rPr>
+        <w:t xml:space="preserve"> other enterprises with the same type of cars.</w:t>
+      </w:r>
+    </w:p>
+    <w:p>
+      <w:pPr>
+        <w:rPr>
+          <w:rFonts w:cstheme="minorHAnsi"/>
+          <w:b/>
+          <w:bCs/>
+          <w:lang w:val="en-US"/>
+        </w:rPr>
+      </w:pPr>
+    </w:p>
+    <w:p>
+      <w:pPr>
+        <w:pStyle w:val="Titolo2"/>
+      </w:pPr>
+      <w:bookmarkStart w:id="4" w:name="_Toc469513281"/>
+      <w:r>
+        <w:t>1.3</w:t>
+      </w:r>
+      <w:r>
         <w:t>.</w:t>
       </w:r>
-    </w:p>
-    <w:p>
-      <w:pPr>
-        <w:rPr>
-          <w:rFonts w:cstheme="minorHAnsi"/>
-          <w:lang w:val="en-US"/>
-        </w:rPr>
-      </w:pPr>
-      <w:r>
-        <w:rPr>
-          <w:rFonts w:cstheme="minorHAnsi"/>
-          <w:lang w:val="en-US"/>
-        </w:rPr>
-        <w:t xml:space="preserve">The system allows users to reserve a car via mobile app </w:t>
-      </w:r>
-      <w:r>
-        <w:rPr>
-          <w:rFonts w:cstheme="minorHAnsi"/>
-          <w:lang w:val="en-US"/>
-        </w:rPr>
-        <w:t xml:space="preserve">or via web app, using </w:t>
-      </w:r>
-      <w:r>
-        <w:rPr>
-          <w:rFonts w:cstheme="minorHAnsi"/>
-          <w:lang w:val="en-US"/>
-        </w:rPr>
-        <w:t>GPS to identify the position of the user and the position of</w:t>
-      </w:r>
-      <w:r>
-        <w:rPr>
-          <w:rFonts w:cstheme="minorHAnsi"/>
-          <w:lang w:val="en-US"/>
-        </w:rPr>
-        <w:t xml:space="preserve"> the available cars </w:t>
-      </w:r>
-      <w:r>
-        <w:rPr>
-          <w:rFonts w:cstheme="minorHAnsi"/>
-          <w:lang w:val="en-US"/>
-        </w:rPr>
-        <w:t>around the city</w:t>
-      </w:r>
-      <w:r>
-        <w:rPr>
-          <w:rFonts w:cstheme="minorHAnsi"/>
-          <w:lang w:val="en-US"/>
-        </w:rPr>
-        <w:t>.</w:t>
-      </w:r>
-    </w:p>
-    <w:p>
-      <w:pPr>
-        <w:rPr>
-          <w:lang w:val="en-US"/>
-        </w:rPr>
-      </w:pPr>
-      <w:r>
-        <w:rPr>
-          <w:lang w:val="en-US"/>
-        </w:rPr>
-        <w:t>Registration is mandatory before using the service, this allow to collect all the needed information about people who want to drive PowerEnJoy cars.</w:t>
-      </w:r>
-    </w:p>
-    <w:p>
-      <w:pPr>
-        <w:rPr>
-          <w:lang w:val="en-US"/>
-        </w:rPr>
-      </w:pPr>
-      <w:r>
-        <w:rPr>
-          <w:lang w:val="en-US"/>
-        </w:rPr>
-        <w:t>Users can drive a car everywhere but they must park within safe areas</w:t>
-      </w:r>
-      <w:r>
-        <w:rPr>
-          <w:lang w:val="en-US"/>
-        </w:rPr>
-        <w:t xml:space="preserve"> accurately </w:t>
-      </w:r>
-      <w:r>
-        <w:rPr>
-          <w:lang w:val="en-US"/>
-        </w:rPr>
-        <w:t>defined by the company</w:t>
-      </w:r>
-      <w:r>
-        <w:rPr>
-          <w:lang w:val="en-US"/>
-        </w:rPr>
-        <w:t>.</w:t>
-      </w:r>
-    </w:p>
-    <w:p>
-      <w:pPr>
-        <w:rPr>
-          <w:lang w:val="en-US"/>
-        </w:rPr>
-      </w:pPr>
-      <w:r>
-        <w:rPr>
-          <w:lang w:val="en-US"/>
-        </w:rPr>
-        <w:t>The system provides user some eventual discounts, for example if a user shares the car with at lea</w:t>
-      </w:r>
-      <w:r>
-        <w:rPr>
-          <w:lang w:val="en-US"/>
-        </w:rPr>
-        <w:t>st two other people or if he</w:t>
-      </w:r>
-      <w:r>
-        <w:rPr>
-          <w:lang w:val="en-US"/>
-        </w:rPr>
+      <w:r>
         <w:t xml:space="preserve"> </w:t>
       </w:r>
       <w:r>
-        <w:rPr>
-          <w:lang w:val="en-US"/>
-        </w:rPr>
-        <w:t>leaves the car with the battery charged or charging in a power station at</w:t>
-      </w:r>
-      <w:r>
-        <w:rPr>
-          <w:lang w:val="en-US"/>
-        </w:rPr>
-        <w:t xml:space="preserve"> the end of </w:t>
-      </w:r>
-      <w:r>
-        <w:rPr>
-          <w:lang w:val="en-US"/>
-        </w:rPr>
-        <w:t>a</w:t>
-      </w:r>
-      <w:r>
-        <w:rPr>
-          <w:lang w:val="en-US"/>
-        </w:rPr>
-        <w:t xml:space="preserve"> ride.</w:t>
-      </w:r>
-    </w:p>
-    <w:p>
-      <w:pPr>
-        <w:rPr>
-          <w:rFonts w:cstheme="minorHAnsi"/>
-          <w:lang w:val="en-US"/>
-        </w:rPr>
-      </w:pPr>
-      <w:r>
-        <w:rPr>
-          <w:rFonts w:cstheme="minorHAnsi"/>
-          <w:lang w:val="en-US"/>
-        </w:rPr>
-        <w:t xml:space="preserve">The society has also </w:t>
-      </w:r>
-      <w:r>
-        <w:rPr>
-          <w:rFonts w:cstheme="minorHAnsi"/>
-          <w:lang w:val="en-US"/>
-        </w:rPr>
-        <w:t>hired</w:t>
-      </w:r>
-      <w:r>
-        <w:rPr>
-          <w:rFonts w:cstheme="minorHAnsi"/>
-          <w:lang w:val="en-US"/>
-        </w:rPr>
-        <w:t xml:space="preserve"> some operato</w:t>
-      </w:r>
-      <w:r>
-        <w:rPr>
-          <w:rFonts w:cstheme="minorHAnsi"/>
-          <w:lang w:val="en-US"/>
-        </w:rPr>
-        <w:t>rs to deal with bad behaviors of the</w:t>
-      </w:r>
-      <w:r>
-        <w:rPr>
-          <w:rFonts w:cstheme="minorHAnsi"/>
-          <w:lang w:val="en-US"/>
-        </w:rPr>
-        <w:t xml:space="preserve"> users, like </w:t>
-      </w:r>
-      <w:r>
-        <w:rPr>
-          <w:rFonts w:cstheme="minorHAnsi"/>
-          <w:lang w:val="en-US"/>
-        </w:rPr>
-        <w:t xml:space="preserve">cars left </w:t>
-      </w:r>
-      <w:r>
-        <w:rPr>
-          <w:rFonts w:cstheme="minorHAnsi"/>
-          <w:lang w:val="en-US"/>
-        </w:rPr>
-        <w:t>around the city with drain batteries</w:t>
-      </w:r>
-      <w:r>
-        <w:rPr>
-          <w:rFonts w:cstheme="minorHAnsi"/>
-          <w:lang w:val="en-US"/>
-        </w:rPr>
-        <w:t>.</w:t>
-      </w:r>
-    </w:p>
-    <w:p>
-      <w:pPr>
-        <w:rPr>
-          <w:rFonts w:cstheme="minorHAnsi"/>
-          <w:b/>
-          <w:lang w:val="en-US"/>
-        </w:rPr>
-      </w:pPr>
-    </w:p>
-    <w:p>
-      <w:pPr>
-        <w:pStyle w:val="Titolo2"/>
-        <w:rPr>
-          <w:lang w:val="en-GB"/>
-        </w:rPr>
-      </w:pPr>
-      <w:bookmarkStart w:id="4" w:name="_Toc469513280"/>
-      <w:r>
-        <w:rPr>
-          <w:lang w:val="en-GB"/>
-        </w:rPr>
-        <w:t>1.2</w:t>
-      </w:r>
-      <w:r>
-        <w:rPr>
-          <w:lang w:val="en-GB"/>
-        </w:rPr>
-        <w:t>.</w:t>
-      </w:r>
-      <w:r>
-        <w:rPr>
-          <w:lang w:val="en-GB"/>
-        </w:rPr>
-        <w:t xml:space="preserve"> </w:t>
-      </w:r>
-      <w:r>
-        <w:rPr>
-          <w:lang w:val="en-GB"/>
-        </w:rPr>
-        <w:t>Stakeholders identifying</w:t>
+        <w:t xml:space="preserve">Actors </w:t>
+      </w:r>
+      <w:r>
+        <w:rPr>
+          <w:lang w:val="en-GB"/>
+        </w:rPr>
+        <w:t>identifying</w:t>
       </w:r>
       <w:bookmarkEnd w:id="4"/>
-    </w:p>
-    <w:p>
-      <w:pPr>
-        <w:rPr>
-          <w:rFonts w:cstheme="minorHAnsi"/>
-          <w:lang w:val="en-US"/>
-        </w:rPr>
-      </w:pPr>
-      <w:r>
-        <w:rPr>
-          <w:rFonts w:cstheme="minorHAnsi"/>
-          <w:lang w:val="en-US"/>
-        </w:rPr>
-        <w:t>Our s</w:t>
-      </w:r>
-      <w:r>
-        <w:rPr>
-          <w:rFonts w:cstheme="minorHAnsi"/>
-          <w:lang w:val="en-US"/>
-        </w:rPr>
-        <w:t xml:space="preserve">takeholder is </w:t>
-      </w:r>
-      <w:r>
-        <w:rPr>
-          <w:rFonts w:cstheme="minorHAnsi"/>
-          <w:lang w:val="en-US"/>
-        </w:rPr>
-        <w:t xml:space="preserve">ElectricEngine </w:t>
-      </w:r>
-      <w:r>
-        <w:rPr>
-          <w:rFonts w:cstheme="minorHAnsi"/>
-          <w:lang w:val="en-US"/>
-        </w:rPr>
-        <w:t>Inc.</w:t>
-      </w:r>
-      <w:r>
-        <w:rPr>
-          <w:rFonts w:cstheme="minorHAnsi"/>
-          <w:lang w:val="en-US"/>
-        </w:rPr>
-        <w:t xml:space="preserve">, a company </w:t>
-      </w:r>
-      <w:r>
-        <w:rPr>
-          <w:rFonts w:cstheme="minorHAnsi"/>
-          <w:lang w:val="en-US"/>
-        </w:rPr>
-        <w:t xml:space="preserve">that has </w:t>
-      </w:r>
-      <w:r>
-        <w:rPr>
-          <w:rFonts w:cstheme="minorHAnsi"/>
-          <w:lang w:val="en-US"/>
-        </w:rPr>
-        <w:t>been producing</w:t>
-      </w:r>
-      <w:r>
-        <w:rPr>
-          <w:rFonts w:cstheme="minorHAnsi"/>
-          <w:lang w:val="en-US"/>
-        </w:rPr>
-        <w:t xml:space="preserve"> electric cars </w:t>
-      </w:r>
-      <w:r>
-        <w:rPr>
-          <w:rFonts w:cstheme="minorHAnsi"/>
-          <w:lang w:val="en-US"/>
-        </w:rPr>
-        <w:t>since</w:t>
-      </w:r>
-      <w:r>
-        <w:rPr>
-          <w:rFonts w:cstheme="minorHAnsi"/>
-          <w:lang w:val="en-US"/>
-        </w:rPr>
-        <w:t xml:space="preserve"> 1999 and </w:t>
-      </w:r>
-      <w:r>
-        <w:rPr>
-          <w:rFonts w:cstheme="minorHAnsi"/>
-          <w:lang w:val="en-US"/>
-        </w:rPr>
-        <w:t xml:space="preserve">has </w:t>
-      </w:r>
-      <w:r>
-        <w:rPr>
-          <w:rFonts w:cstheme="minorHAnsi"/>
-          <w:lang w:val="en-US"/>
-        </w:rPr>
-        <w:t>decided to invest in car-sharing</w:t>
-      </w:r>
-      <w:r>
-        <w:rPr>
-          <w:rFonts w:cstheme="minorHAnsi"/>
-          <w:lang w:val="en-US"/>
-        </w:rPr>
-        <w:t xml:space="preserve"> service</w:t>
-      </w:r>
-      <w:r>
-        <w:rPr>
-          <w:rFonts w:cstheme="minorHAnsi"/>
-          <w:lang w:val="en-US"/>
-        </w:rPr>
-        <w:t xml:space="preserve"> in our city.</w:t>
-      </w:r>
-    </w:p>
-    <w:p>
-      <w:pPr>
-        <w:rPr>
-          <w:rFonts w:cstheme="minorHAnsi"/>
-          <w:b/>
-          <w:bCs/>
-          <w:lang w:val="en-US"/>
-        </w:rPr>
-      </w:pPr>
-      <w:r>
-        <w:rPr>
-          <w:rFonts w:cstheme="minorHAnsi"/>
-          <w:lang w:val="en-US"/>
-        </w:rPr>
-        <w:t>The company</w:t>
-      </w:r>
-      <w:r>
-        <w:rPr>
-          <w:rFonts w:cstheme="minorHAnsi"/>
-          <w:lang w:val="en-US"/>
-        </w:rPr>
-        <w:t xml:space="preserve"> wants </w:t>
-      </w:r>
-      <w:r>
-        <w:rPr>
-          <w:rFonts w:cstheme="minorHAnsi"/>
-          <w:lang w:val="en-US"/>
-        </w:rPr>
-        <w:t>to provide a</w:t>
-      </w:r>
-      <w:r>
-        <w:rPr>
-          <w:rFonts w:cstheme="minorHAnsi"/>
-          <w:lang w:val="en-US"/>
-        </w:rPr>
-        <w:t xml:space="preserve"> service completely eco-friendly using its model of electric car called “Volta”; its CEO is our Prof Luca Mottola.</w:t>
-      </w:r>
-    </w:p>
-    <w:p>
-      <w:pPr>
-        <w:rPr>
-          <w:rFonts w:cstheme="minorHAnsi"/>
-          <w:lang w:val="en-US"/>
-        </w:rPr>
-      </w:pPr>
-      <w:r>
-        <w:rPr>
-          <w:rFonts w:cstheme="minorHAnsi"/>
-          <w:lang w:val="en-US"/>
-        </w:rPr>
-        <w:t>However,</w:t>
-      </w:r>
-      <w:r>
-        <w:rPr>
-          <w:rFonts w:cstheme="minorHAnsi"/>
-          <w:lang w:val="en-US"/>
-        </w:rPr>
-        <w:t xml:space="preserve"> we can adapt this </w:t>
-      </w:r>
-      <w:r>
-        <w:rPr>
-          <w:rFonts w:cstheme="minorHAnsi"/>
-          <w:lang w:val="en-US"/>
-        </w:rPr>
-        <w:t>system</w:t>
-      </w:r>
-      <w:r>
-        <w:rPr>
-          <w:rFonts w:cstheme="minorHAnsi"/>
-          <w:lang w:val="en-US"/>
-        </w:rPr>
-        <w:t xml:space="preserve"> </w:t>
-      </w:r>
-      <w:r>
-        <w:rPr>
-          <w:rFonts w:cstheme="minorHAnsi"/>
-          <w:lang w:val="en-US"/>
-        </w:rPr>
-        <w:t>to accomplish other requests</w:t>
-      </w:r>
-      <w:r>
-        <w:rPr>
-          <w:rFonts w:cstheme="minorHAnsi"/>
-          <w:lang w:val="en-US"/>
-        </w:rPr>
-        <w:t xml:space="preserve"> </w:t>
-      </w:r>
-      <w:r>
-        <w:rPr>
-          <w:rFonts w:cstheme="minorHAnsi"/>
-          <w:lang w:val="en-US"/>
-        </w:rPr>
-        <w:t>from</w:t>
-      </w:r>
-      <w:r>
-        <w:rPr>
-          <w:rFonts w:cstheme="minorHAnsi"/>
-          <w:lang w:val="en-US"/>
-        </w:rPr>
-        <w:t xml:space="preserve"> other enterprises with the same type of cars.</w:t>
-      </w:r>
-    </w:p>
-    <w:p>
-      <w:pPr>
-        <w:rPr>
-          <w:rFonts w:cstheme="minorHAnsi"/>
-          <w:b/>
-          <w:bCs/>
-          <w:lang w:val="en-US"/>
-        </w:rPr>
-      </w:pPr>
-    </w:p>
-    <w:p>
-      <w:pPr>
-        <w:pStyle w:val="Titolo2"/>
-      </w:pPr>
-      <w:bookmarkStart w:id="5" w:name="_Toc469513281"/>
-      <w:r>
-        <w:t>1.3</w:t>
-      </w:r>
-      <w:r>
-        <w:t>.</w:t>
-      </w:r>
-      <w:r>
-        <w:t xml:space="preserve"> </w:t>
-      </w:r>
-      <w:r>
-        <w:t xml:space="preserve">Actors </w:t>
-      </w:r>
-      <w:r>
-        <w:rPr>
-          <w:lang w:val="en-GB"/>
-        </w:rPr>
-        <w:t>identifying</w:t>
-      </w:r>
-      <w:bookmarkEnd w:id="5"/>
     </w:p>
     <w:p>
       <w:pPr>
@@ -6170,7 +6165,7 @@
           <w:lang w:val="en-GB"/>
         </w:rPr>
       </w:pPr>
-      <w:bookmarkStart w:id="6" w:name="_Toc469513282"/>
+      <w:bookmarkStart w:id="5" w:name="_Toc469513282"/>
       <w:r>
         <w:rPr>
           <w:lang w:val="en-GB"/>
@@ -6195,7 +6190,7 @@
         </w:rPr>
         <w:t>Goals</w:t>
       </w:r>
-      <w:bookmarkEnd w:id="6"/>
+      <w:bookmarkEnd w:id="5"/>
     </w:p>
     <w:p>
       <w:pPr>
@@ -6727,7 +6722,7 @@
           <w:lang w:val="en-GB"/>
         </w:rPr>
       </w:pPr>
-      <w:bookmarkStart w:id="7" w:name="_Toc469513283"/>
+      <w:bookmarkStart w:id="6" w:name="_Toc469513283"/>
       <w:r>
         <w:rPr>
           <w:lang w:val="en-GB"/>
@@ -6752,7 +6747,7 @@
         </w:rPr>
         <w:t>Text assumptions</w:t>
       </w:r>
-      <w:bookmarkEnd w:id="7"/>
+      <w:bookmarkEnd w:id="6"/>
     </w:p>
     <w:p>
       <w:pPr>
@@ -7506,7 +7501,7 @@
           <w:lang w:val="en-US"/>
         </w:rPr>
       </w:pPr>
-      <w:bookmarkStart w:id="8" w:name="_Toc469513284"/>
+      <w:bookmarkStart w:id="7" w:name="_Toc469513284"/>
       <w:r>
         <w:rPr>
           <w:lang w:val="en-US"/>
@@ -7537,7 +7532,7 @@
         </w:rPr>
         <w:t>s</w:t>
       </w:r>
-      <w:bookmarkEnd w:id="8"/>
+      <w:bookmarkEnd w:id="7"/>
     </w:p>
     <w:p>
       <w:pPr>
@@ -8075,7 +8070,7 @@
           <w:lang w:val="en-US"/>
         </w:rPr>
       </w:pPr>
-      <w:bookmarkStart w:id="9" w:name="_Toc469513285"/>
+      <w:bookmarkStart w:id="8" w:name="_Toc469513285"/>
       <w:r>
         <w:rPr>
           <w:lang w:val="en-US"/>
@@ -8100,7 +8095,7 @@
         </w:rPr>
         <w:t>Glossary</w:t>
       </w:r>
-      <w:bookmarkEnd w:id="9"/>
+      <w:bookmarkEnd w:id="8"/>
     </w:p>
     <w:p>
       <w:pPr>
@@ -9133,7 +9128,7 @@
           <w:lang w:val="en-US"/>
         </w:rPr>
       </w:pPr>
-      <w:bookmarkStart w:id="10" w:name="_Toc469513286"/>
+      <w:bookmarkStart w:id="9" w:name="_Toc469513286"/>
       <w:r>
         <w:rPr>
           <w:lang w:val="en-US"/>
@@ -9158,80 +9153,80 @@
         </w:rPr>
         <w:t>Constraints</w:t>
       </w:r>
+      <w:bookmarkEnd w:id="9"/>
+    </w:p>
+    <w:p>
+      <w:pPr>
+        <w:pStyle w:val="Titolo3"/>
+        <w:rPr>
+          <w:lang w:val="en-US"/>
+        </w:rPr>
+      </w:pPr>
+      <w:bookmarkStart w:id="10" w:name="_Toc469513287"/>
+      <w:r>
+        <w:rPr>
+          <w:lang w:val="en-US"/>
+        </w:rPr>
+        <w:t xml:space="preserve">1.7.1. </w:t>
+      </w:r>
+      <w:r>
+        <w:rPr>
+          <w:lang w:val="en-US"/>
+        </w:rPr>
+        <w:t>Regulatory policies</w:t>
+      </w:r>
       <w:bookmarkEnd w:id="10"/>
     </w:p>
     <w:p>
       <w:pPr>
+        <w:rPr>
+          <w:rFonts w:cstheme="minorHAnsi"/>
+          <w:lang w:val="en-US"/>
+        </w:rPr>
+      </w:pPr>
+      <w:r>
+        <w:rPr>
+          <w:rFonts w:cstheme="minorHAnsi"/>
+          <w:lang w:val="en-US"/>
+        </w:rPr>
+        <w:t>The system must ask the user the permission to get his position and the permission to manag</w:t>
+      </w:r>
+      <w:r>
+        <w:rPr>
+          <w:rFonts w:cstheme="minorHAnsi"/>
+          <w:lang w:val="en-US"/>
+        </w:rPr>
+        <w:t>e sensible data (position, mail</w:t>
+      </w:r>
+      <w:r>
+        <w:rPr>
+          <w:rFonts w:cstheme="minorHAnsi"/>
+          <w:lang w:val="en-US"/>
+        </w:rPr>
+        <w:t>) according to the privacy law. Furthermore, the systems must not use notiﬁcations to send SPAM respecting the privacy law.</w:t>
+      </w:r>
+    </w:p>
+    <w:p>
+      <w:pPr>
         <w:pStyle w:val="Titolo3"/>
         <w:rPr>
           <w:lang w:val="en-US"/>
         </w:rPr>
       </w:pPr>
-      <w:bookmarkStart w:id="11" w:name="_Toc469513287"/>
-      <w:r>
-        <w:rPr>
-          <w:lang w:val="en-US"/>
-        </w:rPr>
-        <w:t xml:space="preserve">1.7.1. </w:t>
-      </w:r>
-      <w:r>
-        <w:rPr>
-          <w:lang w:val="en-US"/>
-        </w:rPr>
-        <w:t>Regulatory policies</w:t>
+      <w:bookmarkStart w:id="11" w:name="_Toc469513288"/>
+      <w:r>
+        <w:rPr>
+          <w:lang w:val="en-US"/>
+        </w:rPr>
+        <w:t xml:space="preserve">1.7.2. </w:t>
+      </w:r>
+      <w:r>
+        <w:rPr>
+          <w:lang w:val="en-US"/>
+        </w:rPr>
+        <w:t>Interfaces</w:t>
       </w:r>
       <w:bookmarkEnd w:id="11"/>
-    </w:p>
-    <w:p>
-      <w:pPr>
-        <w:rPr>
-          <w:rFonts w:cstheme="minorHAnsi"/>
-          <w:lang w:val="en-US"/>
-        </w:rPr>
-      </w:pPr>
-      <w:r>
-        <w:rPr>
-          <w:rFonts w:cstheme="minorHAnsi"/>
-          <w:lang w:val="en-US"/>
-        </w:rPr>
-        <w:t>The system must ask the user the permission to get his position and the permission to manag</w:t>
-      </w:r>
-      <w:r>
-        <w:rPr>
-          <w:rFonts w:cstheme="minorHAnsi"/>
-          <w:lang w:val="en-US"/>
-        </w:rPr>
-        <w:t>e sensible data (position, mail</w:t>
-      </w:r>
-      <w:r>
-        <w:rPr>
-          <w:rFonts w:cstheme="minorHAnsi"/>
-          <w:lang w:val="en-US"/>
-        </w:rPr>
-        <w:t>) according to the privacy law. Furthermore, the systems must not use notiﬁcations to send SPAM respecting the privacy law.</w:t>
-      </w:r>
-    </w:p>
-    <w:p>
-      <w:pPr>
-        <w:pStyle w:val="Titolo3"/>
-        <w:rPr>
-          <w:lang w:val="en-US"/>
-        </w:rPr>
-      </w:pPr>
-      <w:bookmarkStart w:id="12" w:name="_Toc469513288"/>
-      <w:r>
-        <w:rPr>
-          <w:lang w:val="en-US"/>
-        </w:rPr>
-        <w:t xml:space="preserve">1.7.2. </w:t>
-      </w:r>
-      <w:r>
-        <w:rPr>
-          <w:lang w:val="en-US"/>
-        </w:rPr>
-        <w:t>Interfaces</w:t>
-      </w:r>
-      <w:bookmarkEnd w:id="12"/>
     </w:p>
     <w:p>
       <w:pPr>
@@ -9551,14 +9546,14 @@
           <w:lang w:val="en-US"/>
         </w:rPr>
       </w:pPr>
-      <w:bookmarkStart w:id="13" w:name="_Toc469513289"/>
+      <w:bookmarkStart w:id="12" w:name="_Toc469513289"/>
       <w:r>
         <w:rPr>
           <w:lang w:val="en-US"/>
         </w:rPr>
         <w:t>1.7.3. Others</w:t>
       </w:r>
-      <w:bookmarkEnd w:id="13"/>
+      <w:bookmarkEnd w:id="12"/>
     </w:p>
     <w:p>
       <w:pPr>
@@ -9673,7 +9668,7 @@
           <w:lang w:val="en-US"/>
         </w:rPr>
       </w:pPr>
-      <w:bookmarkStart w:id="14" w:name="_Toc469513290"/>
+      <w:bookmarkStart w:id="13" w:name="_Toc469513290"/>
       <w:r>
         <w:rPr>
           <w:lang w:val="en-US"/>
@@ -9686,116 +9681,116 @@
         </w:rPr>
         <w:t>Requirements</w:t>
       </w:r>
+      <w:bookmarkEnd w:id="13"/>
+    </w:p>
+    <w:p>
+      <w:pPr>
+        <w:pStyle w:val="Titolo2"/>
+        <w:rPr>
+          <w:lang w:val="en-US"/>
+        </w:rPr>
+      </w:pPr>
+      <w:bookmarkStart w:id="14" w:name="_Toc469513291"/>
+      <w:r>
+        <w:rPr>
+          <w:lang w:val="en-US"/>
+        </w:rPr>
+        <w:t xml:space="preserve">2.1. </w:t>
+      </w:r>
+      <w:r>
+        <w:rPr>
+          <w:lang w:val="en-US"/>
+        </w:rPr>
+        <w:t>Functional requirements</w:t>
+      </w:r>
       <w:bookmarkEnd w:id="14"/>
     </w:p>
     <w:p>
       <w:pPr>
-        <w:pStyle w:val="Titolo2"/>
-        <w:rPr>
-          <w:lang w:val="en-US"/>
-        </w:rPr>
-      </w:pPr>
-      <w:bookmarkStart w:id="15" w:name="_Toc469513291"/>
-      <w:r>
-        <w:rPr>
-          <w:lang w:val="en-US"/>
-        </w:rPr>
-        <w:t xml:space="preserve">2.1. </w:t>
-      </w:r>
-      <w:r>
-        <w:rPr>
-          <w:lang w:val="en-US"/>
-        </w:rPr>
-        <w:t>Functional requirements</w:t>
+        <w:rPr>
+          <w:rFonts w:cstheme="minorHAnsi"/>
+          <w:lang w:val="en-US"/>
+        </w:rPr>
+      </w:pPr>
+      <w:r>
+        <w:rPr>
+          <w:rFonts w:cstheme="minorHAnsi"/>
+          <w:lang w:val="en-US"/>
+        </w:rPr>
+        <w:t>Assuming that the domain properties stipulated in the paragraph</w:t>
+      </w:r>
+      <w:r>
+        <w:rPr>
+          <w:rFonts w:cstheme="minorHAnsi"/>
+          <w:lang w:val="en-US"/>
+        </w:rPr>
+        <w:t xml:space="preserve"> 1.6.</w:t>
+      </w:r>
+      <w:r>
+        <w:rPr>
+          <w:rFonts w:cstheme="minorHAnsi"/>
+          <w:lang w:val="en-US"/>
+        </w:rPr>
+        <w:t xml:space="preserve"> hold, and, in order to </w:t>
+      </w:r>
+      <w:r>
+        <w:rPr>
+          <w:rFonts w:cstheme="minorHAnsi"/>
+          <w:lang w:val="en-US"/>
+        </w:rPr>
+        <w:t xml:space="preserve">fulﬁll the goals listed in the </w:t>
+      </w:r>
+      <w:r>
+        <w:rPr>
+          <w:rFonts w:cstheme="minorHAnsi"/>
+          <w:lang w:val="en-US"/>
+        </w:rPr>
+        <w:t>paragraph</w:t>
+      </w:r>
+      <w:r>
+        <w:rPr>
+          <w:rFonts w:cstheme="minorHAnsi"/>
+          <w:lang w:val="en-US"/>
+        </w:rPr>
+        <w:t xml:space="preserve"> 1.4.</w:t>
+      </w:r>
+      <w:r>
+        <w:rPr>
+          <w:rFonts w:cstheme="minorHAnsi"/>
+          <w:lang w:val="en-US"/>
+        </w:rPr>
+        <w:t>, the following requirements can be derived. The requirements are grouped under each goal from which it is derived.</w:t>
+      </w:r>
+    </w:p>
+    <w:p>
+      <w:pPr>
+        <w:rPr>
+          <w:rFonts w:cstheme="minorHAnsi"/>
+          <w:lang w:val="en-US"/>
+        </w:rPr>
+      </w:pPr>
+    </w:p>
+    <w:p>
+      <w:pPr>
+        <w:pStyle w:val="Titolo3"/>
+        <w:rPr>
+          <w:lang w:val="en-US"/>
+        </w:rPr>
+      </w:pPr>
+      <w:bookmarkStart w:id="15" w:name="_Toc469513292"/>
+      <w:r>
+        <w:rPr>
+          <w:lang w:val="en-US"/>
+        </w:rPr>
+        <w:t xml:space="preserve">2.1.1. </w:t>
+      </w:r>
+      <w:r>
+        <w:rPr>
+          <w:lang w:val="en-US"/>
+        </w:rPr>
+        <w:t>Guests</w:t>
       </w:r>
       <w:bookmarkEnd w:id="15"/>
-    </w:p>
-    <w:p>
-      <w:pPr>
-        <w:rPr>
-          <w:rFonts w:cstheme="minorHAnsi"/>
-          <w:lang w:val="en-US"/>
-        </w:rPr>
-      </w:pPr>
-      <w:r>
-        <w:rPr>
-          <w:rFonts w:cstheme="minorHAnsi"/>
-          <w:lang w:val="en-US"/>
-        </w:rPr>
-        <w:t>Assuming that the domain properties stipulated in the paragraph</w:t>
-      </w:r>
-      <w:r>
-        <w:rPr>
-          <w:rFonts w:cstheme="minorHAnsi"/>
-          <w:lang w:val="en-US"/>
-        </w:rPr>
-        <w:t xml:space="preserve"> 1.6.</w:t>
-      </w:r>
-      <w:r>
-        <w:rPr>
-          <w:rFonts w:cstheme="minorHAnsi"/>
-          <w:lang w:val="en-US"/>
-        </w:rPr>
-        <w:t xml:space="preserve"> hold, and, in order to </w:t>
-      </w:r>
-      <w:r>
-        <w:rPr>
-          <w:rFonts w:cstheme="minorHAnsi"/>
-          <w:lang w:val="en-US"/>
-        </w:rPr>
-        <w:t xml:space="preserve">fulﬁll the goals listed in the </w:t>
-      </w:r>
-      <w:r>
-        <w:rPr>
-          <w:rFonts w:cstheme="minorHAnsi"/>
-          <w:lang w:val="en-US"/>
-        </w:rPr>
-        <w:t>paragraph</w:t>
-      </w:r>
-      <w:r>
-        <w:rPr>
-          <w:rFonts w:cstheme="minorHAnsi"/>
-          <w:lang w:val="en-US"/>
-        </w:rPr>
-        <w:t xml:space="preserve"> 1.4.</w:t>
-      </w:r>
-      <w:r>
-        <w:rPr>
-          <w:rFonts w:cstheme="minorHAnsi"/>
-          <w:lang w:val="en-US"/>
-        </w:rPr>
-        <w:t>, the following requirements can be derived. The requirements are grouped under each goal from which it is derived.</w:t>
-      </w:r>
-    </w:p>
-    <w:p>
-      <w:pPr>
-        <w:rPr>
-          <w:rFonts w:cstheme="minorHAnsi"/>
-          <w:lang w:val="en-US"/>
-        </w:rPr>
-      </w:pPr>
-    </w:p>
-    <w:p>
-      <w:pPr>
-        <w:pStyle w:val="Titolo3"/>
-        <w:rPr>
-          <w:lang w:val="en-US"/>
-        </w:rPr>
-      </w:pPr>
-      <w:bookmarkStart w:id="16" w:name="_Toc469513292"/>
-      <w:r>
-        <w:rPr>
-          <w:lang w:val="en-US"/>
-        </w:rPr>
-        <w:t xml:space="preserve">2.1.1. </w:t>
-      </w:r>
-      <w:r>
-        <w:rPr>
-          <w:lang w:val="en-US"/>
-        </w:rPr>
-        <w:t>Guests</w:t>
-      </w:r>
-      <w:bookmarkEnd w:id="16"/>
     </w:p>
     <w:p>
       <w:pPr>
@@ -10031,7 +10026,7 @@
           <w:lang w:val="en-GB"/>
         </w:rPr>
       </w:pPr>
-      <w:bookmarkStart w:id="17" w:name="_Toc469513293"/>
+      <w:bookmarkStart w:id="16" w:name="_Toc469513293"/>
       <w:r>
         <w:rPr>
           <w:rFonts w:eastAsiaTheme="minorEastAsia"/>
@@ -10046,7 +10041,7 @@
         </w:rPr>
         <w:t>Users</w:t>
       </w:r>
-      <w:bookmarkEnd w:id="17"/>
+      <w:bookmarkEnd w:id="16"/>
     </w:p>
     <w:p>
       <w:pPr>
@@ -12128,7 +12123,7 @@
           <w:lang w:val="en-GB"/>
         </w:rPr>
       </w:pPr>
-      <w:bookmarkStart w:id="18" w:name="_Toc469513294"/>
+      <w:bookmarkStart w:id="17" w:name="_Toc469513294"/>
       <w:r>
         <w:rPr>
           <w:lang w:val="en-GB"/>
@@ -12141,7 +12136,7 @@
         </w:rPr>
         <w:t>Assistance coordinator</w:t>
       </w:r>
-      <w:bookmarkEnd w:id="18"/>
+      <w:bookmarkEnd w:id="17"/>
     </w:p>
     <w:p>
       <w:pPr>
@@ -12562,7 +12557,7 @@
           <w:lang w:val="en-US"/>
         </w:rPr>
       </w:pPr>
-      <w:bookmarkStart w:id="19" w:name="_Toc469513295"/>
+      <w:bookmarkStart w:id="18" w:name="_Toc469513295"/>
       <w:r>
         <w:rPr>
           <w:lang w:val="en-US"/>
@@ -12582,35 +12577,35 @@
         </w:rPr>
         <w:t>s</w:t>
       </w:r>
+      <w:bookmarkEnd w:id="18"/>
+    </w:p>
+    <w:p>
+      <w:pPr>
+        <w:pStyle w:val="Titolo3"/>
+        <w:rPr>
+          <w:lang w:val="en-US"/>
+        </w:rPr>
+      </w:pPr>
+      <w:bookmarkStart w:id="19" w:name="_Toc469513296"/>
+      <w:r>
+        <w:rPr>
+          <w:lang w:val="en-US"/>
+        </w:rPr>
+        <w:t>2.2.1</w:t>
+      </w:r>
+      <w:r>
+        <w:rPr>
+          <w:lang w:val="en-US"/>
+        </w:rPr>
+        <w:t>.</w:t>
+      </w:r>
+      <w:r>
+        <w:rPr>
+          <w:lang w:val="en-US"/>
+        </w:rPr>
+        <w:t xml:space="preserve"> Mobile interface</w:t>
+      </w:r>
       <w:bookmarkEnd w:id="19"/>
-    </w:p>
-    <w:p>
-      <w:pPr>
-        <w:pStyle w:val="Titolo3"/>
-        <w:rPr>
-          <w:lang w:val="en-US"/>
-        </w:rPr>
-      </w:pPr>
-      <w:bookmarkStart w:id="20" w:name="_Toc469513296"/>
-      <w:r>
-        <w:rPr>
-          <w:lang w:val="en-US"/>
-        </w:rPr>
-        <w:t>2.2.1</w:t>
-      </w:r>
-      <w:r>
-        <w:rPr>
-          <w:lang w:val="en-US"/>
-        </w:rPr>
-        <w:t>.</w:t>
-      </w:r>
-      <w:r>
-        <w:rPr>
-          <w:lang w:val="en-US"/>
-        </w:rPr>
-        <w:t xml:space="preserve"> Mobile interface</w:t>
-      </w:r>
-      <w:bookmarkEnd w:id="20"/>
     </w:p>
     <w:p>
       <w:pPr>
@@ -12745,7 +12740,7 @@
           <w:lang w:val="en-GB" w:eastAsia="it-IT"/>
         </w:rPr>
       </w:pPr>
-      <w:bookmarkStart w:id="21" w:name="_Toc469513297"/>
+      <w:bookmarkStart w:id="20" w:name="_Toc469513297"/>
       <w:r>
         <w:rPr>
           <w:noProof/>
@@ -12754,7 +12749,7 @@
         <w:lastRenderedPageBreak/>
         <w:t>2.2.2. Web interface</w:t>
       </w:r>
-      <w:bookmarkEnd w:id="21"/>
+      <w:bookmarkEnd w:id="20"/>
     </w:p>
     <w:p>
       <w:pPr>
@@ -12928,7 +12923,7 @@
           <w:lang w:val="en-US"/>
         </w:rPr>
       </w:pPr>
-      <w:bookmarkStart w:id="22" w:name="_Toc469513298"/>
+      <w:bookmarkStart w:id="21" w:name="_Toc469513298"/>
       <w:r>
         <w:rPr>
           <w:lang w:val="en-US"/>
@@ -12960,7 +12955,7 @@
         </w:rPr>
         <w:t xml:space="preserve"> interface</w:t>
       </w:r>
-      <w:bookmarkEnd w:id="22"/>
+      <w:bookmarkEnd w:id="21"/>
     </w:p>
     <w:p>
       <w:pPr>
@@ -13228,7 +13223,7 @@
           <w:lang w:val="en-US"/>
         </w:rPr>
       </w:pPr>
-      <w:bookmarkStart w:id="23" w:name="_Toc469513299"/>
+      <w:bookmarkStart w:id="22" w:name="_Toc469513299"/>
       <w:r>
         <w:rPr>
           <w:lang w:val="en-US"/>
@@ -13242,756 +13237,756 @@
         </w:rPr>
         <w:t>Functional Modeling</w:t>
       </w:r>
+      <w:bookmarkEnd w:id="22"/>
+    </w:p>
+    <w:p>
+      <w:pPr>
+        <w:pStyle w:val="Titolo2"/>
+        <w:rPr>
+          <w:lang w:val="en-US"/>
+        </w:rPr>
+      </w:pPr>
+      <w:bookmarkStart w:id="23" w:name="_Toc469513300"/>
+      <w:r>
+        <w:rPr>
+          <w:lang w:val="en-US"/>
+        </w:rPr>
+        <w:t xml:space="preserve">3.1. </w:t>
+      </w:r>
+      <w:r>
+        <w:rPr>
+          <w:lang w:val="en-US"/>
+        </w:rPr>
+        <w:t>Possible s</w:t>
+      </w:r>
+      <w:r>
+        <w:rPr>
+          <w:lang w:val="en-US"/>
+        </w:rPr>
+        <w:t>cenarios</w:t>
+      </w:r>
       <w:bookmarkEnd w:id="23"/>
     </w:p>
     <w:p>
       <w:pPr>
+        <w:rPr>
+          <w:rFonts w:cstheme="minorHAnsi"/>
+          <w:lang w:val="en-US"/>
+        </w:rPr>
+      </w:pPr>
+      <w:r>
+        <w:rPr>
+          <w:rFonts w:cstheme="minorHAnsi"/>
+          <w:lang w:val="en-US"/>
+        </w:rPr>
+        <w:t xml:space="preserve">Here </w:t>
+      </w:r>
+      <w:r>
+        <w:rPr>
+          <w:rFonts w:cstheme="minorHAnsi"/>
+          <w:lang w:val="en-US"/>
+        </w:rPr>
+        <w:t xml:space="preserve">are described </w:t>
+      </w:r>
+      <w:r>
+        <w:rPr>
+          <w:rFonts w:cstheme="minorHAnsi"/>
+          <w:lang w:val="en-US"/>
+        </w:rPr>
+        <w:t>some possible scenarios of</w:t>
+      </w:r>
+      <w:r>
+        <w:rPr>
+          <w:rFonts w:cstheme="minorHAnsi"/>
+          <w:lang w:val="en-US"/>
+        </w:rPr>
+        <w:t xml:space="preserve"> </w:t>
+      </w:r>
+      <w:r>
+        <w:rPr>
+          <w:rFonts w:cstheme="minorHAnsi"/>
+          <w:lang w:val="en-US"/>
+        </w:rPr>
+        <w:t>PowerEnJoy system</w:t>
+      </w:r>
+      <w:r>
+        <w:rPr>
+          <w:rFonts w:cstheme="minorHAnsi"/>
+          <w:lang w:val="en-US"/>
+        </w:rPr>
+        <w:t xml:space="preserve"> </w:t>
+      </w:r>
+      <w:r>
+        <w:rPr>
+          <w:rFonts w:cstheme="minorHAnsi"/>
+          <w:lang w:val="en-US"/>
+        </w:rPr>
+        <w:t>usage</w:t>
+      </w:r>
+      <w:r>
+        <w:rPr>
+          <w:rFonts w:cstheme="minorHAnsi"/>
+          <w:lang w:val="en-US"/>
+        </w:rPr>
+        <w:t>.</w:t>
+      </w:r>
+    </w:p>
+    <w:p>
+      <w:pPr>
+        <w:pStyle w:val="Titolo3"/>
+        <w:rPr>
+          <w:lang w:val="en-US"/>
+        </w:rPr>
+      </w:pPr>
+      <w:bookmarkStart w:id="24" w:name="_Toc469513301"/>
+      <w:r>
+        <w:rPr>
+          <w:lang w:val="en-US"/>
+        </w:rPr>
+        <w:t xml:space="preserve">3.1.1. </w:t>
+      </w:r>
+      <w:r>
+        <w:rPr>
+          <w:lang w:val="en-US"/>
+        </w:rPr>
+        <w:t>Scenario 1</w:t>
+      </w:r>
+      <w:bookmarkEnd w:id="24"/>
+    </w:p>
+    <w:p>
+      <w:pPr>
+        <w:rPr>
+          <w:rFonts w:cstheme="minorHAnsi"/>
+          <w:lang w:val="en-US"/>
+        </w:rPr>
+      </w:pPr>
+      <w:r>
+        <w:rPr>
+          <w:rFonts w:cstheme="minorHAnsi"/>
+          <w:lang w:val="en-US"/>
+        </w:rPr>
+        <w:t xml:space="preserve">Mario </w:t>
+      </w:r>
+      <w:r>
+        <w:rPr>
+          <w:rFonts w:cstheme="minorHAnsi"/>
+          <w:lang w:val="en-US"/>
+        </w:rPr>
+        <w:t>has to</w:t>
+      </w:r>
+      <w:r>
+        <w:rPr>
+          <w:rFonts w:cstheme="minorHAnsi"/>
+          <w:lang w:val="en-US"/>
+        </w:rPr>
+        <w:t xml:space="preserve"> go to work, but someone has parked in front of his garage, so he is unable to use his personal car. </w:t>
+      </w:r>
+      <w:r>
+        <w:rPr>
+          <w:rFonts w:cstheme="minorHAnsi"/>
+          <w:lang w:val="en-US"/>
+        </w:rPr>
+        <w:t>Fortunately</w:t>
+      </w:r>
+      <w:r>
+        <w:rPr>
+          <w:rFonts w:cstheme="minorHAnsi"/>
+          <w:lang w:val="en-US"/>
+        </w:rPr>
+        <w:t>, Mario is registered to PowerEnJoy, so he picks his smartphone and opens the PowerEnJoy app</w:t>
+      </w:r>
+      <w:r>
+        <w:rPr>
+          <w:rFonts w:cstheme="minorHAnsi"/>
+          <w:lang w:val="en-US"/>
+        </w:rPr>
+        <w:t xml:space="preserve">, then </w:t>
+      </w:r>
+      <w:r>
+        <w:rPr>
+          <w:rFonts w:cstheme="minorHAnsi"/>
+          <w:lang w:val="en-US"/>
+        </w:rPr>
+        <w:t xml:space="preserve">he </w:t>
+      </w:r>
+      <w:r>
+        <w:rPr>
+          <w:rFonts w:cstheme="minorHAnsi"/>
+          <w:lang w:val="en-US"/>
+        </w:rPr>
+        <w:t>inserts</w:t>
+      </w:r>
+      <w:r>
+        <w:rPr>
+          <w:rFonts w:cstheme="minorHAnsi"/>
+          <w:lang w:val="en-US"/>
+        </w:rPr>
+        <w:t xml:space="preserve"> his credentials to log in the system. </w:t>
+      </w:r>
+      <w:r>
+        <w:rPr>
+          <w:rFonts w:cstheme="minorHAnsi"/>
+          <w:lang w:val="en-US"/>
+        </w:rPr>
+        <w:t>After that,</w:t>
+      </w:r>
+      <w:r>
+        <w:rPr>
+          <w:rFonts w:cstheme="minorHAnsi"/>
+          <w:lang w:val="en-US"/>
+        </w:rPr>
+        <w:t xml:space="preserve"> he </w:t>
+      </w:r>
+      <w:r>
+        <w:rPr>
+          <w:rFonts w:cstheme="minorHAnsi"/>
+          <w:lang w:val="en-US"/>
+        </w:rPr>
+        <w:t>takes a look at the map to see if there is any available car near him. He notices that th</w:t>
+      </w:r>
+      <w:r>
+        <w:rPr>
+          <w:rFonts w:cstheme="minorHAnsi"/>
+          <w:lang w:val="en-US"/>
+        </w:rPr>
+        <w:t>ere is an available car parked two</w:t>
+      </w:r>
+      <w:r>
+        <w:rPr>
+          <w:rFonts w:cstheme="minorHAnsi"/>
+          <w:lang w:val="en-US"/>
+        </w:rPr>
+        <w:t xml:space="preserve"> minutes walking from him, so he immediately reserves it to prevent other users to take it away before him. Once he is close to the car</w:t>
+      </w:r>
+      <w:r>
+        <w:rPr>
+          <w:rFonts w:cstheme="minorHAnsi"/>
+          <w:lang w:val="en-US"/>
+        </w:rPr>
+        <w:t>,</w:t>
+      </w:r>
+      <w:r>
+        <w:rPr>
+          <w:rFonts w:cstheme="minorHAnsi"/>
+          <w:lang w:val="en-US"/>
+        </w:rPr>
+        <w:t xml:space="preserve"> he opens the app again and </w:t>
+      </w:r>
+      <w:r>
+        <w:rPr>
+          <w:rFonts w:cstheme="minorHAnsi"/>
+          <w:lang w:val="en-US"/>
+        </w:rPr>
+        <w:t>presses a button in order to unlock it</w:t>
+      </w:r>
+      <w:r>
+        <w:rPr>
+          <w:rFonts w:cstheme="minorHAnsi"/>
+          <w:lang w:val="en-US"/>
+        </w:rPr>
+        <w:t>. Since the system recognizes that Mario actually is the user who has made the reservation</w:t>
+      </w:r>
+      <w:r>
+        <w:rPr>
+          <w:rFonts w:cstheme="minorHAnsi"/>
+          <w:lang w:val="en-US"/>
+        </w:rPr>
+        <w:t xml:space="preserve"> and he </w:t>
+      </w:r>
+      <w:r>
+        <w:rPr>
+          <w:rFonts w:cstheme="minorHAnsi"/>
+          <w:lang w:val="en-US"/>
+        </w:rPr>
+        <w:t>less than 5 m distant from the car</w:t>
+      </w:r>
+      <w:r>
+        <w:rPr>
+          <w:rFonts w:cstheme="minorHAnsi"/>
+          <w:lang w:val="en-US"/>
+        </w:rPr>
+        <w:t>, the car unlocks the door so that Mario can get into it</w:t>
+      </w:r>
+      <w:r>
+        <w:rPr>
+          <w:rFonts w:cstheme="minorHAnsi"/>
+          <w:lang w:val="en-US"/>
+        </w:rPr>
+        <w:t>, ignite the engine with the keys provided inside the dashboard,</w:t>
+      </w:r>
+      <w:r>
+        <w:rPr>
+          <w:rFonts w:cstheme="minorHAnsi"/>
+          <w:lang w:val="en-US"/>
+        </w:rPr>
+        <w:t xml:space="preserve"> and go to work on time.</w:t>
+      </w:r>
+    </w:p>
+    <w:p>
+      <w:pPr>
+        <w:rPr>
+          <w:rFonts w:cstheme="minorHAnsi"/>
+          <w:lang w:val="en-US"/>
+        </w:rPr>
+      </w:pPr>
+    </w:p>
+    <w:p>
+      <w:pPr>
+        <w:pStyle w:val="Titolo3"/>
+        <w:rPr>
+          <w:lang w:val="en-GB"/>
+        </w:rPr>
+      </w:pPr>
+      <w:bookmarkStart w:id="25" w:name="_Toc469513302"/>
+      <w:r>
+        <w:rPr>
+          <w:lang w:val="en-GB"/>
+        </w:rPr>
+        <w:t xml:space="preserve">3.1.2. </w:t>
+      </w:r>
+      <w:r>
+        <w:rPr>
+          <w:lang w:val="en-GB"/>
+        </w:rPr>
+        <w:t>Scenario 2</w:t>
+      </w:r>
+      <w:bookmarkEnd w:id="25"/>
+    </w:p>
+    <w:p>
+      <w:pPr>
+        <w:rPr>
+          <w:rFonts w:cstheme="minorHAnsi"/>
+          <w:lang w:val="en-GB"/>
+        </w:rPr>
+      </w:pPr>
+      <w:r>
+        <w:rPr>
+          <w:rFonts w:cstheme="minorHAnsi"/>
+          <w:lang w:val="en-GB"/>
+        </w:rPr>
+        <w:t xml:space="preserve">Mario is driving a PowerEnJoy car. Once he arrives to his home, he looks at the monitor to see if he is in a safe area, but he figures out that his car has the battery very low (10%). Since the football match on the TV is starting, he doesn’t want to look for a power station to recharge the car, so he leaves it as it is, out of battery. Once Mario </w:t>
+      </w:r>
+      <w:r>
+        <w:rPr>
+          <w:rFonts w:cstheme="minorHAnsi"/>
+          <w:lang w:val="en-GB"/>
+        </w:rPr>
+        <w:t>gets out</w:t>
+      </w:r>
+      <w:r>
+        <w:rPr>
+          <w:rFonts w:cstheme="minorHAnsi"/>
+          <w:lang w:val="en-GB"/>
+        </w:rPr>
+        <w:t xml:space="preserve"> of the car, the system detects that Mario’s ride is over, but since the car has been left with less than 20% of battery charged, in addition to the cost of the ride the system will withdraw an additional amount of money as a fine from Mario’s credit card.</w:t>
+      </w:r>
+    </w:p>
+    <w:p>
+      <w:pPr>
+        <w:rPr>
+          <w:rFonts w:cstheme="minorHAnsi"/>
+          <w:lang w:val="en-GB"/>
+        </w:rPr>
+      </w:pPr>
+    </w:p>
+    <w:p>
+      <w:pPr>
+        <w:pStyle w:val="Titolo3"/>
+        <w:rPr>
+          <w:lang w:val="en-GB"/>
+        </w:rPr>
+      </w:pPr>
+      <w:bookmarkStart w:id="26" w:name="_Toc469513303"/>
+      <w:r>
+        <w:rPr>
+          <w:lang w:val="en-GB"/>
+        </w:rPr>
+        <w:t xml:space="preserve">3.1.3. </w:t>
+      </w:r>
+      <w:r>
+        <w:rPr>
+          <w:lang w:val="en-GB"/>
+        </w:rPr>
+        <w:t>Scenario 3</w:t>
+      </w:r>
+      <w:bookmarkEnd w:id="26"/>
+    </w:p>
+    <w:p>
+      <w:pPr>
+        <w:rPr>
+          <w:rFonts w:cstheme="minorHAnsi"/>
+          <w:lang w:val="en-GB"/>
+        </w:rPr>
+      </w:pPr>
+      <w:r>
+        <w:rPr>
+          <w:rFonts w:cstheme="minorHAnsi"/>
+          <w:lang w:val="en-GB"/>
+        </w:rPr>
+        <w:t xml:space="preserve">Mario has an appointment to the cinema with his </w:t>
+      </w:r>
+      <w:r>
+        <w:rPr>
+          <w:rFonts w:cstheme="minorHAnsi"/>
+          <w:lang w:val="en-GB"/>
+        </w:rPr>
+        <w:t>friends</w:t>
+      </w:r>
+      <w:r>
+        <w:rPr>
+          <w:rFonts w:cstheme="minorHAnsi"/>
+          <w:lang w:val="en-GB"/>
+        </w:rPr>
+        <w:t xml:space="preserve"> </w:t>
+      </w:r>
+      <w:r>
+        <w:rPr>
+          <w:rFonts w:cstheme="minorHAnsi"/>
+          <w:lang w:val="en-GB"/>
+        </w:rPr>
+        <w:t>Ugo</w:t>
+      </w:r>
+      <w:r>
+        <w:rPr>
+          <w:rFonts w:cstheme="minorHAnsi"/>
+          <w:lang w:val="en-GB"/>
+        </w:rPr>
+        <w:t xml:space="preserve"> and Anna, but today there is a transport strike and the cinema is quite far from their houses. </w:t>
+      </w:r>
+      <w:r>
+        <w:rPr>
+          <w:rFonts w:cstheme="minorHAnsi"/>
+          <w:lang w:val="en-GB"/>
+        </w:rPr>
+        <w:t>So,</w:t>
+      </w:r>
+      <w:r>
+        <w:rPr>
+          <w:rFonts w:cstheme="minorHAnsi"/>
+          <w:lang w:val="en-GB"/>
+        </w:rPr>
+        <w:t xml:space="preserve"> Mario, who is a PowerEnJoy user, decides to go taking his friends up </w:t>
+      </w:r>
+      <w:r>
+        <w:rPr>
+          <w:rFonts w:cstheme="minorHAnsi"/>
+          <w:lang w:val="en-GB"/>
+        </w:rPr>
+        <w:t>to share</w:t>
+      </w:r>
+      <w:r>
+        <w:rPr>
+          <w:rFonts w:cstheme="minorHAnsi"/>
+          <w:lang w:val="en-GB"/>
+        </w:rPr>
+        <w:t xml:space="preserve"> the </w:t>
+      </w:r>
+      <w:r>
+        <w:rPr>
+          <w:rFonts w:cstheme="minorHAnsi"/>
+          <w:lang w:val="en-GB"/>
+        </w:rPr>
+        <w:t xml:space="preserve">route. </w:t>
+      </w:r>
+      <w:r>
+        <w:rPr>
+          <w:rFonts w:cstheme="minorHAnsi"/>
+          <w:lang w:val="en-GB"/>
+        </w:rPr>
+        <w:t>Car’s sensor</w:t>
+      </w:r>
+      <w:r>
+        <w:rPr>
+          <w:rFonts w:cstheme="minorHAnsi"/>
+          <w:lang w:val="en-GB"/>
+        </w:rPr>
+        <w:t>s</w:t>
+      </w:r>
+      <w:r>
+        <w:rPr>
+          <w:rFonts w:cstheme="minorHAnsi"/>
+          <w:lang w:val="en-GB"/>
+        </w:rPr>
+        <w:t xml:space="preserve"> detect that </w:t>
+      </w:r>
+      <w:r>
+        <w:rPr>
+          <w:rFonts w:cstheme="minorHAnsi"/>
+          <w:lang w:val="en-GB"/>
+        </w:rPr>
+        <w:t>in the car there are more than two passengers in addition to the driver, so</w:t>
+      </w:r>
+      <w:r>
+        <w:rPr>
+          <w:rFonts w:cstheme="minorHAnsi"/>
+          <w:lang w:val="en-GB"/>
+        </w:rPr>
+        <w:t xml:space="preserve"> at the end of the ride</w:t>
+      </w:r>
+      <w:r>
+        <w:rPr>
+          <w:rFonts w:cstheme="minorHAnsi"/>
+          <w:lang w:val="en-GB"/>
+        </w:rPr>
+        <w:t xml:space="preserve"> </w:t>
+      </w:r>
+      <w:r>
+        <w:rPr>
+          <w:rFonts w:cstheme="minorHAnsi"/>
+          <w:lang w:val="en-GB"/>
+        </w:rPr>
+        <w:t>the system will apply a</w:t>
+      </w:r>
+      <w:r>
+        <w:rPr>
+          <w:rFonts w:cstheme="minorHAnsi"/>
+          <w:lang w:val="en-GB"/>
+        </w:rPr>
+        <w:t xml:space="preserve"> </w:t>
+      </w:r>
+      <w:r>
+        <w:rPr>
+          <w:rFonts w:cstheme="minorHAnsi"/>
+          <w:lang w:val="en-GB"/>
+        </w:rPr>
+        <w:t>d</w:t>
+      </w:r>
+      <w:r>
+        <w:rPr>
+          <w:rFonts w:cstheme="minorHAnsi"/>
+          <w:lang w:val="en-GB"/>
+        </w:rPr>
+        <w:t>iscount to the total fee</w:t>
+      </w:r>
+      <w:r>
+        <w:rPr>
+          <w:rFonts w:cstheme="minorHAnsi"/>
+          <w:lang w:val="en-GB"/>
+        </w:rPr>
+        <w:t>. Once Mar</w:t>
+      </w:r>
+      <w:r>
+        <w:rPr>
+          <w:rFonts w:cstheme="minorHAnsi"/>
+          <w:lang w:val="en-GB"/>
+        </w:rPr>
+        <w:t>io and friends arrive</w:t>
+      </w:r>
+      <w:r>
+        <w:rPr>
+          <w:rFonts w:cstheme="minorHAnsi"/>
+          <w:lang w:val="en-GB"/>
+        </w:rPr>
+        <w:t xml:space="preserve"> to the </w:t>
+      </w:r>
+      <w:r>
+        <w:rPr>
+          <w:rFonts w:cstheme="minorHAnsi"/>
+          <w:lang w:val="en-GB"/>
+        </w:rPr>
+        <w:t>cinema, they decide to leave the car in the near</w:t>
+      </w:r>
+      <w:r>
+        <w:rPr>
+          <w:rFonts w:cstheme="minorHAnsi"/>
+          <w:lang w:val="en-GB"/>
+        </w:rPr>
+        <w:t>est</w:t>
+      </w:r>
+      <w:r>
+        <w:rPr>
+          <w:rFonts w:cstheme="minorHAnsi"/>
+          <w:lang w:val="en-GB"/>
+        </w:rPr>
+        <w:t xml:space="preserve"> power station, in order to get </w:t>
+      </w:r>
+      <w:r>
+        <w:rPr>
+          <w:rFonts w:cstheme="minorHAnsi"/>
+          <w:lang w:val="en-GB"/>
+        </w:rPr>
+        <w:t>a bigger</w:t>
+      </w:r>
+      <w:r>
+        <w:rPr>
+          <w:rFonts w:cstheme="minorHAnsi"/>
+          <w:lang w:val="en-GB"/>
+        </w:rPr>
+        <w:t xml:space="preserve"> discount. Once the car is </w:t>
+      </w:r>
+      <w:r>
+        <w:rPr>
+          <w:rFonts w:cstheme="minorHAnsi"/>
+          <w:lang w:val="en-GB"/>
+        </w:rPr>
+        <w:t xml:space="preserve">attached to the power charger and everyone </w:t>
+      </w:r>
+      <w:r>
+        <w:rPr>
+          <w:rFonts w:cstheme="minorHAnsi"/>
+          <w:lang w:val="en-GB"/>
+        </w:rPr>
+        <w:t xml:space="preserve">is out, the system detects that the ride is over and </w:t>
+      </w:r>
+      <w:r>
+        <w:rPr>
+          <w:rFonts w:cstheme="minorHAnsi"/>
+          <w:lang w:val="en-GB"/>
+        </w:rPr>
+        <w:t xml:space="preserve">calculates the total amount of money </w:t>
+      </w:r>
+      <w:r>
+        <w:rPr>
+          <w:rFonts w:cstheme="minorHAnsi"/>
+          <w:lang w:val="en-GB"/>
+        </w:rPr>
+        <w:t>that will withdraw from Mario’s credit card, considering</w:t>
+      </w:r>
+      <w:r>
+        <w:rPr>
+          <w:rFonts w:cstheme="minorHAnsi"/>
+          <w:lang w:val="en-GB"/>
+        </w:rPr>
+        <w:t xml:space="preserve"> also</w:t>
+      </w:r>
+      <w:r>
+        <w:rPr>
+          <w:rFonts w:cstheme="minorHAnsi"/>
+          <w:lang w:val="en-GB"/>
+        </w:rPr>
+        <w:t xml:space="preserve"> </w:t>
+      </w:r>
+      <w:r>
+        <w:rPr>
+          <w:rFonts w:cstheme="minorHAnsi"/>
+          <w:lang w:val="en-GB"/>
+        </w:rPr>
+        <w:t xml:space="preserve">the biggest of the discounts from the ones which he </w:t>
+      </w:r>
+      <w:r>
+        <w:rPr>
+          <w:rFonts w:cstheme="minorHAnsi"/>
+          <w:lang w:val="en-GB"/>
+        </w:rPr>
+        <w:t>achieved</w:t>
+      </w:r>
+      <w:r>
+        <w:rPr>
+          <w:rFonts w:cstheme="minorHAnsi"/>
+          <w:lang w:val="en-GB"/>
+        </w:rPr>
+        <w:t>.</w:t>
+      </w:r>
+      <w:r>
+        <w:rPr>
+          <w:rFonts w:cstheme="minorHAnsi"/>
+          <w:lang w:val="en-GB"/>
+        </w:rPr>
+        <w:t xml:space="preserve"> </w:t>
+      </w:r>
+      <w:r>
+        <w:rPr>
+          <w:rFonts w:cstheme="minorHAnsi"/>
+          <w:lang w:val="en-GB"/>
+        </w:rPr>
+        <w:t>Since</w:t>
+      </w:r>
+      <w:r>
+        <w:rPr>
+          <w:rFonts w:cstheme="minorHAnsi"/>
+          <w:lang w:val="en-GB"/>
+        </w:rPr>
+        <w:t xml:space="preserve"> Mario </w:t>
+      </w:r>
+      <w:r>
+        <w:rPr>
+          <w:rFonts w:cstheme="minorHAnsi"/>
+          <w:lang w:val="en-GB"/>
+        </w:rPr>
+        <w:t>got</w:t>
+      </w:r>
+      <w:r>
+        <w:rPr>
+          <w:rFonts w:cstheme="minorHAnsi"/>
+          <w:lang w:val="en-GB"/>
+        </w:rPr>
+        <w:t xml:space="preserve"> both the 10% discount for carrying at least 2 people and the 20% discount as he left the car in charging in a power station, the system </w:t>
+      </w:r>
+      <w:r>
+        <w:rPr>
+          <w:rFonts w:cstheme="minorHAnsi"/>
+          <w:lang w:val="en-GB"/>
+        </w:rPr>
+        <w:t>will eventually apply a 20% discount from the total fee of the ride</w:t>
+      </w:r>
+      <w:r>
+        <w:rPr>
+          <w:rFonts w:cstheme="minorHAnsi"/>
+          <w:lang w:val="en-GB"/>
+        </w:rPr>
+        <w:t>.</w:t>
+      </w:r>
+    </w:p>
+    <w:p>
+      <w:pPr>
+        <w:rPr>
+          <w:rFonts w:cstheme="minorHAnsi"/>
+          <w:lang w:val="en-GB"/>
+        </w:rPr>
+      </w:pPr>
+    </w:p>
+    <w:p>
+      <w:pPr>
+        <w:pStyle w:val="Titolo3"/>
+        <w:rPr>
+          <w:lang w:val="en-GB"/>
+        </w:rPr>
+      </w:pPr>
+      <w:bookmarkStart w:id="27" w:name="_Toc469513304"/>
+      <w:r>
+        <w:rPr>
+          <w:lang w:val="en-GB"/>
+        </w:rPr>
+        <w:t xml:space="preserve">3.1.4. </w:t>
+      </w:r>
+      <w:r>
+        <w:rPr>
+          <w:lang w:val="en-GB"/>
+        </w:rPr>
+        <w:t>Scenario 4</w:t>
+      </w:r>
+      <w:bookmarkEnd w:id="27"/>
+    </w:p>
+    <w:p>
+      <w:pPr>
+        <w:rPr>
+          <w:rFonts w:cstheme="minorHAnsi"/>
+          <w:lang w:val="en-GB"/>
+        </w:rPr>
+      </w:pPr>
+      <w:r>
+        <w:rPr>
+          <w:rFonts w:cstheme="minorHAnsi"/>
+          <w:lang w:val="en-GB"/>
+        </w:rPr>
+        <w:t>Mario is an operator at the Electric Engine Inc. and one of his main tasks is to monitor the cars</w:t>
+      </w:r>
+      <w:r>
+        <w:rPr>
+          <w:rFonts w:cstheme="minorHAnsi"/>
+          <w:lang w:val="en-GB"/>
+        </w:rPr>
+        <w:t xml:space="preserve"> in order to prevent the company to have cars out of battery left around the city. The procedure is simple: all that Mario has to do is login to the system via web or mobile app, and select the option which allows him to see all the available cars on a map. In order to facilitate Mario’s search, the system highlights the cars whose battery level is under 20%. In fact, cars with less than 20% of battery are supposed to be almost unusable, so Mario contacts an operator and tells him to reach the car to do a battery replacement. The operator is therefore meant to go immediately at the location of the car and replace its battery with a fully charged one.</w:t>
+      </w:r>
+    </w:p>
+    <w:p>
+      <w:pPr>
         <w:pStyle w:val="Titolo2"/>
         <w:rPr>
-          <w:lang w:val="en-US"/>
-        </w:rPr>
-      </w:pPr>
-      <w:bookmarkStart w:id="24" w:name="_Toc469513300"/>
-      <w:r>
-        <w:rPr>
-          <w:lang w:val="en-US"/>
-        </w:rPr>
-        <w:t xml:space="preserve">3.1. </w:t>
-      </w:r>
-      <w:r>
-        <w:rPr>
-          <w:lang w:val="en-US"/>
-        </w:rPr>
-        <w:t>Possible s</w:t>
-      </w:r>
-      <w:r>
-        <w:rPr>
-          <w:lang w:val="en-US"/>
-        </w:rPr>
-        <w:t>cenarios</w:t>
-      </w:r>
-      <w:bookmarkEnd w:id="24"/>
-    </w:p>
-    <w:p>
-      <w:pPr>
-        <w:rPr>
-          <w:rFonts w:cstheme="minorHAnsi"/>
-          <w:lang w:val="en-US"/>
-        </w:rPr>
-      </w:pPr>
-      <w:r>
-        <w:rPr>
-          <w:rFonts w:cstheme="minorHAnsi"/>
-          <w:lang w:val="en-US"/>
-        </w:rPr>
-        <w:t xml:space="preserve">Here </w:t>
-      </w:r>
-      <w:r>
-        <w:rPr>
-          <w:rFonts w:cstheme="minorHAnsi"/>
-          <w:lang w:val="en-US"/>
-        </w:rPr>
-        <w:t xml:space="preserve">are described </w:t>
-      </w:r>
-      <w:r>
-        <w:rPr>
-          <w:rFonts w:cstheme="minorHAnsi"/>
-          <w:lang w:val="en-US"/>
-        </w:rPr>
-        <w:t>some possible scenarios of</w:t>
-      </w:r>
-      <w:r>
-        <w:rPr>
-          <w:rFonts w:cstheme="minorHAnsi"/>
-          <w:lang w:val="en-US"/>
-        </w:rPr>
-        <w:t xml:space="preserve"> </w:t>
-      </w:r>
-      <w:r>
-        <w:rPr>
-          <w:rFonts w:cstheme="minorHAnsi"/>
-          <w:lang w:val="en-US"/>
-        </w:rPr>
-        <w:t>PowerEnJoy system</w:t>
-      </w:r>
-      <w:r>
-        <w:rPr>
-          <w:rFonts w:cstheme="minorHAnsi"/>
-          <w:lang w:val="en-US"/>
-        </w:rPr>
-        <w:t xml:space="preserve"> </w:t>
-      </w:r>
-      <w:r>
-        <w:rPr>
-          <w:rFonts w:cstheme="minorHAnsi"/>
-          <w:lang w:val="en-US"/>
-        </w:rPr>
-        <w:t>usage</w:t>
-      </w:r>
-      <w:r>
-        <w:rPr>
-          <w:rFonts w:cstheme="minorHAnsi"/>
-          <w:lang w:val="en-US"/>
-        </w:rPr>
-        <w:t>.</w:t>
-      </w:r>
-    </w:p>
-    <w:p>
-      <w:pPr>
-        <w:pStyle w:val="Titolo3"/>
-        <w:rPr>
-          <w:lang w:val="en-US"/>
-        </w:rPr>
-      </w:pPr>
-      <w:bookmarkStart w:id="25" w:name="_Toc469513301"/>
-      <w:r>
-        <w:rPr>
-          <w:lang w:val="en-US"/>
-        </w:rPr>
-        <w:t xml:space="preserve">3.1.1. </w:t>
-      </w:r>
-      <w:r>
-        <w:rPr>
-          <w:lang w:val="en-US"/>
-        </w:rPr>
-        <w:t>Scenario 1</w:t>
-      </w:r>
-      <w:bookmarkEnd w:id="25"/>
-    </w:p>
-    <w:p>
-      <w:pPr>
-        <w:rPr>
-          <w:rFonts w:cstheme="minorHAnsi"/>
-          <w:lang w:val="en-US"/>
-        </w:rPr>
-      </w:pPr>
-      <w:r>
-        <w:rPr>
-          <w:rFonts w:cstheme="minorHAnsi"/>
-          <w:lang w:val="en-US"/>
-        </w:rPr>
-        <w:t xml:space="preserve">Mario </w:t>
-      </w:r>
-      <w:r>
-        <w:rPr>
-          <w:rFonts w:cstheme="minorHAnsi"/>
-          <w:lang w:val="en-US"/>
-        </w:rPr>
-        <w:t>has to</w:t>
-      </w:r>
-      <w:r>
-        <w:rPr>
-          <w:rFonts w:cstheme="minorHAnsi"/>
-          <w:lang w:val="en-US"/>
-        </w:rPr>
-        <w:t xml:space="preserve"> go to work, but someone has parked in front of his garage, so he is unable to use his personal car. </w:t>
-      </w:r>
-      <w:r>
-        <w:rPr>
-          <w:rFonts w:cstheme="minorHAnsi"/>
-          <w:lang w:val="en-US"/>
-        </w:rPr>
-        <w:t>Fortunately</w:t>
-      </w:r>
-      <w:r>
-        <w:rPr>
-          <w:rFonts w:cstheme="minorHAnsi"/>
-          <w:lang w:val="en-US"/>
-        </w:rPr>
-        <w:t>, Mario is registered to PowerEnJoy, so he picks his smartphone and opens the PowerEnJoy app</w:t>
-      </w:r>
-      <w:r>
-        <w:rPr>
-          <w:rFonts w:cstheme="minorHAnsi"/>
-          <w:lang w:val="en-US"/>
-        </w:rPr>
-        <w:t xml:space="preserve">, then </w:t>
-      </w:r>
-      <w:r>
-        <w:rPr>
-          <w:rFonts w:cstheme="minorHAnsi"/>
-          <w:lang w:val="en-US"/>
-        </w:rPr>
-        <w:t xml:space="preserve">he </w:t>
-      </w:r>
-      <w:r>
-        <w:rPr>
-          <w:rFonts w:cstheme="minorHAnsi"/>
-          <w:lang w:val="en-US"/>
-        </w:rPr>
-        <w:t>inserts</w:t>
-      </w:r>
-      <w:r>
-        <w:rPr>
-          <w:rFonts w:cstheme="minorHAnsi"/>
-          <w:lang w:val="en-US"/>
-        </w:rPr>
-        <w:t xml:space="preserve"> his credentials to log in the system. </w:t>
-      </w:r>
-      <w:r>
-        <w:rPr>
-          <w:rFonts w:cstheme="minorHAnsi"/>
-          <w:lang w:val="en-US"/>
-        </w:rPr>
-        <w:t>After that,</w:t>
-      </w:r>
-      <w:r>
-        <w:rPr>
-          <w:rFonts w:cstheme="minorHAnsi"/>
-          <w:lang w:val="en-US"/>
-        </w:rPr>
-        <w:t xml:space="preserve"> he </w:t>
-      </w:r>
-      <w:r>
-        <w:rPr>
-          <w:rFonts w:cstheme="minorHAnsi"/>
-          <w:lang w:val="en-US"/>
-        </w:rPr>
-        <w:t>takes a look at the map to see if there is any available car near him. He notices that th</w:t>
-      </w:r>
-      <w:r>
-        <w:rPr>
-          <w:rFonts w:cstheme="minorHAnsi"/>
-          <w:lang w:val="en-US"/>
-        </w:rPr>
-        <w:t>ere is an available car parked two</w:t>
-      </w:r>
-      <w:r>
-        <w:rPr>
-          <w:rFonts w:cstheme="minorHAnsi"/>
-          <w:lang w:val="en-US"/>
-        </w:rPr>
-        <w:t xml:space="preserve"> minutes walking from him, so he immediately reserves it to prevent other users to take it away before him. Once he is close to the car</w:t>
-      </w:r>
-      <w:r>
-        <w:rPr>
-          <w:rFonts w:cstheme="minorHAnsi"/>
-          <w:lang w:val="en-US"/>
-        </w:rPr>
-        <w:t>,</w:t>
-      </w:r>
-      <w:r>
-        <w:rPr>
-          <w:rFonts w:cstheme="minorHAnsi"/>
-          <w:lang w:val="en-US"/>
-        </w:rPr>
-        <w:t xml:space="preserve"> he opens the app again and </w:t>
-      </w:r>
-      <w:r>
-        <w:rPr>
-          <w:rFonts w:cstheme="minorHAnsi"/>
-          <w:lang w:val="en-US"/>
-        </w:rPr>
-        <w:t>presses a button in order to unlock it</w:t>
-      </w:r>
-      <w:r>
-        <w:rPr>
-          <w:rFonts w:cstheme="minorHAnsi"/>
-          <w:lang w:val="en-US"/>
-        </w:rPr>
-        <w:t>. Since the system recognizes that Mario actually is the user who has made the reservation</w:t>
-      </w:r>
-      <w:r>
-        <w:rPr>
-          <w:rFonts w:cstheme="minorHAnsi"/>
-          <w:lang w:val="en-US"/>
-        </w:rPr>
-        <w:t xml:space="preserve"> and he </w:t>
-      </w:r>
-      <w:r>
-        <w:rPr>
-          <w:rFonts w:cstheme="minorHAnsi"/>
-          <w:lang w:val="en-US"/>
-        </w:rPr>
-        <w:t>less than 5 m distant from the car</w:t>
-      </w:r>
-      <w:r>
-        <w:rPr>
-          <w:rFonts w:cstheme="minorHAnsi"/>
-          <w:lang w:val="en-US"/>
-        </w:rPr>
-        <w:t>, the car unlocks the door so that Mario can get into it</w:t>
-      </w:r>
-      <w:r>
-        <w:rPr>
-          <w:rFonts w:cstheme="minorHAnsi"/>
-          <w:lang w:val="en-US"/>
-        </w:rPr>
-        <w:t>, ignite the engine with the keys provided inside the dashboard,</w:t>
-      </w:r>
-      <w:r>
-        <w:rPr>
-          <w:rFonts w:cstheme="minorHAnsi"/>
-          <w:lang w:val="en-US"/>
-        </w:rPr>
-        <w:t xml:space="preserve"> and go to work on time.</w:t>
-      </w:r>
-    </w:p>
-    <w:p>
-      <w:pPr>
-        <w:rPr>
-          <w:rFonts w:cstheme="minorHAnsi"/>
-          <w:lang w:val="en-US"/>
-        </w:rPr>
-      </w:pPr>
-    </w:p>
-    <w:p>
-      <w:pPr>
-        <w:pStyle w:val="Titolo3"/>
-        <w:rPr>
-          <w:lang w:val="en-GB"/>
-        </w:rPr>
-      </w:pPr>
-      <w:bookmarkStart w:id="26" w:name="_Toc469513302"/>
-      <w:r>
-        <w:rPr>
-          <w:lang w:val="en-GB"/>
-        </w:rPr>
-        <w:t xml:space="preserve">3.1.2. </w:t>
-      </w:r>
-      <w:r>
-        <w:rPr>
-          <w:lang w:val="en-GB"/>
-        </w:rPr>
-        <w:t>Scenario 2</w:t>
-      </w:r>
-      <w:bookmarkEnd w:id="26"/>
-    </w:p>
-    <w:p>
-      <w:pPr>
-        <w:rPr>
-          <w:rFonts w:cstheme="minorHAnsi"/>
-          <w:lang w:val="en-GB"/>
-        </w:rPr>
-      </w:pPr>
-      <w:r>
-        <w:rPr>
-          <w:rFonts w:cstheme="minorHAnsi"/>
-          <w:lang w:val="en-GB"/>
-        </w:rPr>
-        <w:t xml:space="preserve">Mario is driving a PowerEnJoy car. Once he arrives to his home, he looks at the monitor to see if he is in a safe area, but he figures out that his car has the battery very low (10%). Since the football match on the TV is starting, he doesn’t want to look for a power station to recharge the car, so he leaves it as it is, out of battery. Once Mario </w:t>
-      </w:r>
-      <w:r>
-        <w:rPr>
-          <w:rFonts w:cstheme="minorHAnsi"/>
-          <w:lang w:val="en-GB"/>
-        </w:rPr>
-        <w:t>gets out</w:t>
-      </w:r>
-      <w:r>
-        <w:rPr>
-          <w:rFonts w:cstheme="minorHAnsi"/>
-          <w:lang w:val="en-GB"/>
-        </w:rPr>
-        <w:t xml:space="preserve"> of the car, the system detects that Mario’s ride is over, but since the car has been left with less than 20% of battery charged, in addition to the cost of the ride the system will withdraw an additional amount of money as a fine from Mario’s credit card.</w:t>
-      </w:r>
-    </w:p>
-    <w:p>
-      <w:pPr>
-        <w:rPr>
-          <w:rFonts w:cstheme="minorHAnsi"/>
-          <w:lang w:val="en-GB"/>
-        </w:rPr>
-      </w:pPr>
-    </w:p>
-    <w:p>
-      <w:pPr>
-        <w:pStyle w:val="Titolo3"/>
-        <w:rPr>
-          <w:lang w:val="en-GB"/>
-        </w:rPr>
-      </w:pPr>
-      <w:bookmarkStart w:id="27" w:name="_Toc469513303"/>
-      <w:r>
-        <w:rPr>
-          <w:lang w:val="en-GB"/>
-        </w:rPr>
-        <w:t xml:space="preserve">3.1.3. </w:t>
-      </w:r>
-      <w:r>
-        <w:rPr>
-          <w:lang w:val="en-GB"/>
-        </w:rPr>
-        <w:t>Scenario 3</w:t>
-      </w:r>
-      <w:bookmarkEnd w:id="27"/>
-    </w:p>
-    <w:p>
-      <w:pPr>
-        <w:rPr>
-          <w:rFonts w:cstheme="minorHAnsi"/>
-          <w:lang w:val="en-GB"/>
-        </w:rPr>
-      </w:pPr>
-      <w:r>
-        <w:rPr>
-          <w:rFonts w:cstheme="minorHAnsi"/>
-          <w:lang w:val="en-GB"/>
-        </w:rPr>
-        <w:t xml:space="preserve">Mario has an appointment to the cinema with his </w:t>
-      </w:r>
-      <w:r>
-        <w:rPr>
-          <w:rFonts w:cstheme="minorHAnsi"/>
-          <w:lang w:val="en-GB"/>
-        </w:rPr>
-        <w:t>friends</w:t>
-      </w:r>
-      <w:r>
-        <w:rPr>
-          <w:rFonts w:cstheme="minorHAnsi"/>
-          <w:lang w:val="en-GB"/>
-        </w:rPr>
-        <w:t xml:space="preserve"> </w:t>
-      </w:r>
-      <w:r>
-        <w:rPr>
-          <w:rFonts w:cstheme="minorHAnsi"/>
-          <w:lang w:val="en-GB"/>
-        </w:rPr>
-        <w:t>Ugo</w:t>
-      </w:r>
-      <w:r>
-        <w:rPr>
-          <w:rFonts w:cstheme="minorHAnsi"/>
-          <w:lang w:val="en-GB"/>
-        </w:rPr>
-        <w:t xml:space="preserve"> and Anna, but today there is a transport strike and the cinema is quite far from their houses. </w:t>
-      </w:r>
-      <w:r>
-        <w:rPr>
-          <w:rFonts w:cstheme="minorHAnsi"/>
-          <w:lang w:val="en-GB"/>
-        </w:rPr>
-        <w:t>So,</w:t>
-      </w:r>
-      <w:r>
-        <w:rPr>
-          <w:rFonts w:cstheme="minorHAnsi"/>
-          <w:lang w:val="en-GB"/>
-        </w:rPr>
-        <w:t xml:space="preserve"> Mario, who is a PowerEnJoy user, decides to go taking his friends up </w:t>
-      </w:r>
-      <w:r>
-        <w:rPr>
-          <w:rFonts w:cstheme="minorHAnsi"/>
-          <w:lang w:val="en-GB"/>
-        </w:rPr>
-        <w:t>to share</w:t>
-      </w:r>
-      <w:r>
-        <w:rPr>
-          <w:rFonts w:cstheme="minorHAnsi"/>
-          <w:lang w:val="en-GB"/>
-        </w:rPr>
-        <w:t xml:space="preserve"> the </w:t>
-      </w:r>
-      <w:r>
-        <w:rPr>
-          <w:rFonts w:cstheme="minorHAnsi"/>
-          <w:lang w:val="en-GB"/>
-        </w:rPr>
-        <w:t xml:space="preserve">route. </w:t>
-      </w:r>
-      <w:r>
-        <w:rPr>
-          <w:rFonts w:cstheme="minorHAnsi"/>
-          <w:lang w:val="en-GB"/>
-        </w:rPr>
-        <w:t>Car’s sensor</w:t>
-      </w:r>
-      <w:r>
-        <w:rPr>
-          <w:rFonts w:cstheme="minorHAnsi"/>
-          <w:lang w:val="en-GB"/>
-        </w:rPr>
-        <w:t>s</w:t>
-      </w:r>
-      <w:r>
-        <w:rPr>
-          <w:rFonts w:cstheme="minorHAnsi"/>
-          <w:lang w:val="en-GB"/>
-        </w:rPr>
-        <w:t xml:space="preserve"> detect that </w:t>
-      </w:r>
-      <w:r>
-        <w:rPr>
-          <w:rFonts w:cstheme="minorHAnsi"/>
-          <w:lang w:val="en-GB"/>
-        </w:rPr>
-        <w:t>in the car there are more than two passengers in addition to the driver, so</w:t>
-      </w:r>
-      <w:r>
-        <w:rPr>
-          <w:rFonts w:cstheme="minorHAnsi"/>
-          <w:lang w:val="en-GB"/>
-        </w:rPr>
-        <w:t xml:space="preserve"> at the end of the ride</w:t>
-      </w:r>
-      <w:r>
-        <w:rPr>
-          <w:rFonts w:cstheme="minorHAnsi"/>
-          <w:lang w:val="en-GB"/>
-        </w:rPr>
-        <w:t xml:space="preserve"> </w:t>
-      </w:r>
-      <w:r>
-        <w:rPr>
-          <w:rFonts w:cstheme="minorHAnsi"/>
-          <w:lang w:val="en-GB"/>
-        </w:rPr>
-        <w:t>the system will apply a</w:t>
-      </w:r>
-      <w:r>
-        <w:rPr>
-          <w:rFonts w:cstheme="minorHAnsi"/>
-          <w:lang w:val="en-GB"/>
-        </w:rPr>
-        <w:t xml:space="preserve"> </w:t>
-      </w:r>
-      <w:r>
-        <w:rPr>
-          <w:rFonts w:cstheme="minorHAnsi"/>
-          <w:lang w:val="en-GB"/>
-        </w:rPr>
-        <w:t>d</w:t>
-      </w:r>
-      <w:r>
-        <w:rPr>
-          <w:rFonts w:cstheme="minorHAnsi"/>
-          <w:lang w:val="en-GB"/>
-        </w:rPr>
-        <w:t>iscount to the total fee</w:t>
-      </w:r>
-      <w:r>
-        <w:rPr>
-          <w:rFonts w:cstheme="minorHAnsi"/>
-          <w:lang w:val="en-GB"/>
-        </w:rPr>
-        <w:t>. Once Mar</w:t>
-      </w:r>
-      <w:r>
-        <w:rPr>
-          <w:rFonts w:cstheme="minorHAnsi"/>
-          <w:lang w:val="en-GB"/>
-        </w:rPr>
-        <w:t>io and friends arrive</w:t>
-      </w:r>
-      <w:r>
-        <w:rPr>
-          <w:rFonts w:cstheme="minorHAnsi"/>
-          <w:lang w:val="en-GB"/>
-        </w:rPr>
-        <w:t xml:space="preserve"> to the </w:t>
-      </w:r>
-      <w:r>
-        <w:rPr>
-          <w:rFonts w:cstheme="minorHAnsi"/>
-          <w:lang w:val="en-GB"/>
-        </w:rPr>
-        <w:t>cinema, they decide to leave the car in the near</w:t>
-      </w:r>
-      <w:r>
-        <w:rPr>
-          <w:rFonts w:cstheme="minorHAnsi"/>
-          <w:lang w:val="en-GB"/>
-        </w:rPr>
-        <w:t>est</w:t>
-      </w:r>
-      <w:r>
-        <w:rPr>
-          <w:rFonts w:cstheme="minorHAnsi"/>
-          <w:lang w:val="en-GB"/>
-        </w:rPr>
-        <w:t xml:space="preserve"> power station, in order to get </w:t>
-      </w:r>
-      <w:r>
-        <w:rPr>
-          <w:rFonts w:cstheme="minorHAnsi"/>
-          <w:lang w:val="en-GB"/>
-        </w:rPr>
-        <w:t>a bigger</w:t>
-      </w:r>
-      <w:r>
-        <w:rPr>
-          <w:rFonts w:cstheme="minorHAnsi"/>
-          <w:lang w:val="en-GB"/>
-        </w:rPr>
-        <w:t xml:space="preserve"> discount. Once the car is </w:t>
-      </w:r>
-      <w:r>
-        <w:rPr>
-          <w:rFonts w:cstheme="minorHAnsi"/>
-          <w:lang w:val="en-GB"/>
-        </w:rPr>
-        <w:t xml:space="preserve">attached to the power charger and everyone </w:t>
-      </w:r>
-      <w:r>
-        <w:rPr>
-          <w:rFonts w:cstheme="minorHAnsi"/>
-          <w:lang w:val="en-GB"/>
-        </w:rPr>
-        <w:t xml:space="preserve">is out, the system detects that the ride is over and </w:t>
-      </w:r>
-      <w:r>
-        <w:rPr>
-          <w:rFonts w:cstheme="minorHAnsi"/>
-          <w:lang w:val="en-GB"/>
-        </w:rPr>
-        <w:t xml:space="preserve">calculates the total amount of money </w:t>
-      </w:r>
-      <w:r>
-        <w:rPr>
-          <w:rFonts w:cstheme="minorHAnsi"/>
-          <w:lang w:val="en-GB"/>
-        </w:rPr>
-        <w:t>that will withdraw from Mario’s credit card, considering</w:t>
-      </w:r>
-      <w:r>
-        <w:rPr>
-          <w:rFonts w:cstheme="minorHAnsi"/>
-          <w:lang w:val="en-GB"/>
-        </w:rPr>
-        <w:t xml:space="preserve"> also</w:t>
-      </w:r>
-      <w:r>
-        <w:rPr>
-          <w:rFonts w:cstheme="minorHAnsi"/>
-          <w:lang w:val="en-GB"/>
-        </w:rPr>
-        <w:t xml:space="preserve"> </w:t>
-      </w:r>
-      <w:r>
-        <w:rPr>
-          <w:rFonts w:cstheme="minorHAnsi"/>
-          <w:lang w:val="en-GB"/>
-        </w:rPr>
-        <w:t xml:space="preserve">the biggest of the discounts from the ones which he </w:t>
-      </w:r>
-      <w:r>
-        <w:rPr>
-          <w:rFonts w:cstheme="minorHAnsi"/>
-          <w:lang w:val="en-GB"/>
-        </w:rPr>
-        <w:t>achieved</w:t>
-      </w:r>
-      <w:r>
-        <w:rPr>
-          <w:rFonts w:cstheme="minorHAnsi"/>
-          <w:lang w:val="en-GB"/>
-        </w:rPr>
-        <w:t>.</w:t>
-      </w:r>
-      <w:r>
-        <w:rPr>
-          <w:rFonts w:cstheme="minorHAnsi"/>
-          <w:lang w:val="en-GB"/>
-        </w:rPr>
-        <w:t xml:space="preserve"> </w:t>
-      </w:r>
-      <w:r>
-        <w:rPr>
-          <w:rFonts w:cstheme="minorHAnsi"/>
-          <w:lang w:val="en-GB"/>
-        </w:rPr>
-        <w:t>Since</w:t>
-      </w:r>
-      <w:r>
-        <w:rPr>
-          <w:rFonts w:cstheme="minorHAnsi"/>
-          <w:lang w:val="en-GB"/>
-        </w:rPr>
-        <w:t xml:space="preserve"> Mario </w:t>
-      </w:r>
-      <w:r>
-        <w:rPr>
-          <w:rFonts w:cstheme="minorHAnsi"/>
-          <w:lang w:val="en-GB"/>
-        </w:rPr>
-        <w:t>got</w:t>
-      </w:r>
-      <w:r>
-        <w:rPr>
-          <w:rFonts w:cstheme="minorHAnsi"/>
-          <w:lang w:val="en-GB"/>
-        </w:rPr>
-        <w:t xml:space="preserve"> both the 10% discount for carrying at least 2 people and the 20% discount as he left the car in charging in a power station, the system </w:t>
-      </w:r>
-      <w:r>
-        <w:rPr>
-          <w:rFonts w:cstheme="minorHAnsi"/>
-          <w:lang w:val="en-GB"/>
-        </w:rPr>
-        <w:t>will eventually apply a 20% discount from the total fee of the ride</w:t>
-      </w:r>
-      <w:r>
-        <w:rPr>
-          <w:rFonts w:cstheme="minorHAnsi"/>
-          <w:lang w:val="en-GB"/>
-        </w:rPr>
-        <w:t>.</w:t>
-      </w:r>
-    </w:p>
-    <w:p>
-      <w:pPr>
-        <w:rPr>
-          <w:rFonts w:cstheme="minorHAnsi"/>
-          <w:lang w:val="en-GB"/>
-        </w:rPr>
-      </w:pPr>
-    </w:p>
-    <w:p>
-      <w:pPr>
-        <w:pStyle w:val="Titolo3"/>
-        <w:rPr>
-          <w:lang w:val="en-GB"/>
-        </w:rPr>
-      </w:pPr>
-      <w:bookmarkStart w:id="28" w:name="_Toc469513304"/>
-      <w:r>
-        <w:rPr>
-          <w:lang w:val="en-GB"/>
-        </w:rPr>
-        <w:t xml:space="preserve">3.1.4. </w:t>
-      </w:r>
-      <w:r>
-        <w:rPr>
-          <w:lang w:val="en-GB"/>
-        </w:rPr>
-        <w:t>Scenario 4</w:t>
-      </w:r>
-      <w:bookmarkEnd w:id="28"/>
-    </w:p>
-    <w:p>
-      <w:pPr>
-        <w:rPr>
-          <w:rFonts w:cstheme="minorHAnsi"/>
-          <w:lang w:val="en-GB"/>
-        </w:rPr>
-      </w:pPr>
-      <w:r>
-        <w:rPr>
-          <w:rFonts w:cstheme="minorHAnsi"/>
-          <w:lang w:val="en-GB"/>
-        </w:rPr>
-        <w:t>Mario is an operator at the Electric Engine Inc. and one of his main tasks is to monitor the cars</w:t>
-      </w:r>
-      <w:r>
-        <w:rPr>
-          <w:rFonts w:cstheme="minorHAnsi"/>
-          <w:lang w:val="en-GB"/>
-        </w:rPr>
-        <w:t xml:space="preserve"> in order to prevent the company to have cars out of battery left around the city. The procedure is simple: all that Mario has to do is login to the system via web or mobile app, and select the option which allows him to see all the available cars on a map. In order to facilitate Mario’s search, the system highlights the cars whose battery level is under 20%. In fact, cars with less than 20% of battery are supposed to be almost unusable, so Mario contacts an operator and tells him to reach the car to do a battery replacement. The operator is therefore meant to go immediately at the location of the car and replace its battery with a fully charged one.</w:t>
-      </w:r>
-    </w:p>
-    <w:p>
-      <w:pPr>
-        <w:pStyle w:val="Titolo2"/>
-        <w:rPr>
-          <w:lang w:val="en-GB"/>
-        </w:rPr>
-      </w:pPr>
-      <w:bookmarkStart w:id="29" w:name="_Toc469513305"/>
+          <w:lang w:val="en-GB"/>
+        </w:rPr>
+      </w:pPr>
+      <w:bookmarkStart w:id="28" w:name="_Toc469513305"/>
       <w:r>
         <w:rPr>
           <w:lang w:val="en-GB"/>
@@ -14005,7 +14000,7 @@
         </w:rPr>
         <w:t>Use case diagram</w:t>
       </w:r>
-      <w:bookmarkEnd w:id="29"/>
+      <w:bookmarkEnd w:id="28"/>
     </w:p>
     <w:p>
       <w:pPr>
@@ -14390,7 +14385,7 @@
           <w:lang w:val="en-GB"/>
         </w:rPr>
       </w:pPr>
-      <w:bookmarkStart w:id="30" w:name="_Toc469513306"/>
+      <w:bookmarkStart w:id="29" w:name="_Toc469513306"/>
       <w:r>
         <w:rPr>
           <w:lang w:val="en-GB"/>
@@ -14416,102 +14411,102 @@
         </w:rPr>
         <w:t xml:space="preserve"> description</w:t>
       </w:r>
+      <w:bookmarkEnd w:id="29"/>
+    </w:p>
+    <w:p>
+      <w:pPr>
+        <w:rPr>
+          <w:rFonts w:cstheme="minorHAnsi"/>
+          <w:lang w:val="en-GB"/>
+        </w:rPr>
+      </w:pPr>
+      <w:r>
+        <w:rPr>
+          <w:rFonts w:cstheme="minorHAnsi"/>
+          <w:lang w:val="en-GB"/>
+        </w:rPr>
+        <w:t>In this section w</w:t>
+      </w:r>
+      <w:r>
+        <w:rPr>
+          <w:rFonts w:cstheme="minorHAnsi"/>
+          <w:lang w:val="en-GB"/>
+        </w:rPr>
+        <w:t>e</w:t>
+      </w:r>
+      <w:r>
+        <w:rPr>
+          <w:rFonts w:cstheme="minorHAnsi"/>
+          <w:lang w:val="en-GB"/>
+        </w:rPr>
+        <w:t xml:space="preserve"> </w:t>
+      </w:r>
+      <w:r>
+        <w:rPr>
+          <w:rFonts w:cstheme="minorHAnsi"/>
+          <w:lang w:val="en-GB"/>
+        </w:rPr>
+        <w:t>are going to</w:t>
+      </w:r>
+      <w:r>
+        <w:rPr>
+          <w:rFonts w:cstheme="minorHAnsi"/>
+          <w:lang w:val="en-GB"/>
+        </w:rPr>
+        <w:t xml:space="preserve"> describe in a detailed way the use cases that we derived from the scenarios. It is important to understand that all the references to “pages”, “buttons” or “input forms” are only hypothesis to make the situation as</w:t>
+      </w:r>
+      <w:r>
+        <w:rPr>
+          <w:rFonts w:cstheme="minorHAnsi"/>
+          <w:lang w:val="en-GB"/>
+        </w:rPr>
+        <w:t xml:space="preserve"> </w:t>
+      </w:r>
+      <w:r>
+        <w:rPr>
+          <w:rFonts w:cstheme="minorHAnsi"/>
+          <w:lang w:val="en-GB"/>
+        </w:rPr>
+        <w:t>clear as possible ad t</w:t>
+      </w:r>
+      <w:r>
+        <w:rPr>
+          <w:rFonts w:cstheme="minorHAnsi"/>
+          <w:lang w:val="en-GB"/>
+        </w:rPr>
+        <w:t>o help the reader to draw a visual picture in his mind of what we plan to do, but the real structures will be well defined in the Design Document.</w:t>
+      </w:r>
+    </w:p>
+    <w:p>
+      <w:pPr>
+        <w:rPr>
+          <w:rFonts w:cstheme="minorHAnsi"/>
+          <w:u w:val="single"/>
+          <w:lang w:val="en-GB"/>
+        </w:rPr>
+      </w:pPr>
+    </w:p>
+    <w:p>
+      <w:pPr>
+        <w:pStyle w:val="Titolo3"/>
+        <w:rPr>
+          <w:lang w:val="en-GB"/>
+        </w:rPr>
+      </w:pPr>
+      <w:bookmarkStart w:id="30" w:name="_Toc469513307"/>
+      <w:r>
+        <w:rPr>
+          <w:lang w:val="en-GB"/>
+        </w:rPr>
+        <w:t xml:space="preserve">3.3.1. </w:t>
+      </w:r>
+      <w:r>
+        <w:rPr>
+          <w:lang w:val="en-GB"/>
+        </w:rPr>
+        <w:t>Sign up</w:t>
+      </w:r>
       <w:bookmarkEnd w:id="30"/>
-    </w:p>
-    <w:p>
-      <w:pPr>
-        <w:rPr>
-          <w:rFonts w:cstheme="minorHAnsi"/>
-          <w:lang w:val="en-GB"/>
-        </w:rPr>
-      </w:pPr>
-      <w:r>
-        <w:rPr>
-          <w:rFonts w:cstheme="minorHAnsi"/>
-          <w:lang w:val="en-GB"/>
-        </w:rPr>
-        <w:t>In this section w</w:t>
-      </w:r>
-      <w:r>
-        <w:rPr>
-          <w:rFonts w:cstheme="minorHAnsi"/>
-          <w:lang w:val="en-GB"/>
-        </w:rPr>
-        <w:t>e</w:t>
-      </w:r>
-      <w:r>
-        <w:rPr>
-          <w:rFonts w:cstheme="minorHAnsi"/>
-          <w:lang w:val="en-GB"/>
-        </w:rPr>
-        <w:t xml:space="preserve"> </w:t>
-      </w:r>
-      <w:r>
-        <w:rPr>
-          <w:rFonts w:cstheme="minorHAnsi"/>
-          <w:lang w:val="en-GB"/>
-        </w:rPr>
-        <w:t>are going to</w:t>
-      </w:r>
-      <w:r>
-        <w:rPr>
-          <w:rFonts w:cstheme="minorHAnsi"/>
-          <w:lang w:val="en-GB"/>
-        </w:rPr>
-        <w:t xml:space="preserve"> describe in a detailed way the use cases that we derived from the scenarios. It is important to understand that all the references to “pages”, “buttons” or “input forms” are only hypothesis to make the situation as</w:t>
-      </w:r>
-      <w:r>
-        <w:rPr>
-          <w:rFonts w:cstheme="minorHAnsi"/>
-          <w:lang w:val="en-GB"/>
-        </w:rPr>
-        <w:t xml:space="preserve"> </w:t>
-      </w:r>
-      <w:r>
-        <w:rPr>
-          <w:rFonts w:cstheme="minorHAnsi"/>
-          <w:lang w:val="en-GB"/>
-        </w:rPr>
-        <w:t>clear as possible ad t</w:t>
-      </w:r>
-      <w:r>
-        <w:rPr>
-          <w:rFonts w:cstheme="minorHAnsi"/>
-          <w:lang w:val="en-GB"/>
-        </w:rPr>
-        <w:t>o help the reader to draw a visual picture in his mind of what we plan to do, but the real structures will be well defined in the Design Document.</w:t>
-      </w:r>
-    </w:p>
-    <w:p>
-      <w:pPr>
-        <w:rPr>
-          <w:rFonts w:cstheme="minorHAnsi"/>
-          <w:u w:val="single"/>
-          <w:lang w:val="en-GB"/>
-        </w:rPr>
-      </w:pPr>
-    </w:p>
-    <w:p>
-      <w:pPr>
-        <w:pStyle w:val="Titolo3"/>
-        <w:rPr>
-          <w:lang w:val="en-GB"/>
-        </w:rPr>
-      </w:pPr>
-      <w:bookmarkStart w:id="31" w:name="_Toc469513307"/>
-      <w:r>
-        <w:rPr>
-          <w:lang w:val="en-GB"/>
-        </w:rPr>
-        <w:t xml:space="preserve">3.3.1. </w:t>
-      </w:r>
-      <w:r>
-        <w:rPr>
-          <w:lang w:val="en-GB"/>
-        </w:rPr>
-        <w:t>Sign up</w:t>
-      </w:r>
-      <w:bookmarkEnd w:id="31"/>
     </w:p>
     <w:tbl>
       <w:tblPr>
@@ -15092,7 +15087,7 @@
           <w:lang w:val="en-US"/>
         </w:rPr>
       </w:pPr>
-      <w:bookmarkStart w:id="32" w:name="_Toc469513308"/>
+      <w:bookmarkStart w:id="31" w:name="_Toc469513308"/>
       <w:r>
         <w:rPr>
           <w:lang w:val="en-US"/>
@@ -15105,7 +15100,7 @@
         </w:rPr>
         <w:t>Login</w:t>
       </w:r>
-      <w:bookmarkEnd w:id="32"/>
+      <w:bookmarkEnd w:id="31"/>
     </w:p>
     <w:tbl>
       <w:tblPr>
@@ -15697,7 +15692,7 @@
           <w:lang w:val="en-GB"/>
         </w:rPr>
       </w:pPr>
-      <w:bookmarkStart w:id="33" w:name="_Toc469513309"/>
+      <w:bookmarkStart w:id="32" w:name="_Toc469513309"/>
       <w:r>
         <w:rPr>
           <w:lang w:val="en-GB"/>
@@ -15717,7 +15712,7 @@
         </w:rPr>
         <w:t>See available cars</w:t>
       </w:r>
-      <w:bookmarkEnd w:id="33"/>
+      <w:bookmarkEnd w:id="32"/>
     </w:p>
     <w:tbl>
       <w:tblPr>
@@ -16131,7 +16126,7 @@
           <w:lang w:val="en-GB"/>
         </w:rPr>
       </w:pPr>
-      <w:bookmarkStart w:id="34" w:name="_Toc469513310"/>
+      <w:bookmarkStart w:id="33" w:name="_Toc469513310"/>
       <w:r>
         <w:rPr>
           <w:lang w:val="en-GB"/>
@@ -16156,7 +16151,7 @@
         </w:rPr>
         <w:t>Make a reservation</w:t>
       </w:r>
-      <w:bookmarkEnd w:id="34"/>
+      <w:bookmarkEnd w:id="33"/>
     </w:p>
     <w:tbl>
       <w:tblPr>
@@ -16571,7 +16566,7 @@
           <w:lang w:val="en-US"/>
         </w:rPr>
       </w:pPr>
-      <w:bookmarkStart w:id="35" w:name="_Toc469513311"/>
+      <w:bookmarkStart w:id="34" w:name="_Toc469513311"/>
       <w:r>
         <w:rPr>
           <w:lang w:val="en-US"/>
@@ -16590,7 +16585,7 @@
         </w:rPr>
         <w:t xml:space="preserve"> and start a ride</w:t>
       </w:r>
-      <w:bookmarkEnd w:id="35"/>
+      <w:bookmarkEnd w:id="34"/>
     </w:p>
     <w:tbl>
       <w:tblPr>
@@ -17043,7 +17038,7 @@
           <w:lang w:val="en-US"/>
         </w:rPr>
       </w:pPr>
-      <w:bookmarkStart w:id="36" w:name="_Toc469513312"/>
+      <w:bookmarkStart w:id="35" w:name="_Toc469513312"/>
       <w:r>
         <w:rPr>
           <w:lang w:val="en-US"/>
@@ -17063,7 +17058,7 @@
         </w:rPr>
         <w:t>See all the information about a ride</w:t>
       </w:r>
-      <w:bookmarkEnd w:id="36"/>
+      <w:bookmarkEnd w:id="35"/>
     </w:p>
     <w:tbl>
       <w:tblPr>
@@ -17422,7 +17417,7 @@
           <w:lang w:val="en-US"/>
         </w:rPr>
       </w:pPr>
-      <w:bookmarkStart w:id="37" w:name="_Toc469513313"/>
+      <w:bookmarkStart w:id="36" w:name="_Toc469513313"/>
       <w:r>
         <w:rPr>
           <w:lang w:val="en-US"/>
@@ -17435,7 +17430,7 @@
         </w:rPr>
         <w:t>. Activate the money saving option</w:t>
       </w:r>
-      <w:bookmarkEnd w:id="37"/>
+      <w:bookmarkEnd w:id="36"/>
     </w:p>
     <w:tbl>
       <w:tblPr>
@@ -17787,7 +17782,7 @@
           <w:lang w:val="en-US"/>
         </w:rPr>
       </w:pPr>
-      <w:bookmarkStart w:id="38" w:name="_Toc469513314"/>
+      <w:bookmarkStart w:id="37" w:name="_Toc469513314"/>
       <w:r>
         <w:rPr>
           <w:lang w:val="en-US"/>
@@ -17806,7 +17801,7 @@
         </w:rPr>
         <w:t>Finish a ride</w:t>
       </w:r>
-      <w:bookmarkEnd w:id="38"/>
+      <w:bookmarkEnd w:id="37"/>
     </w:p>
     <w:tbl>
       <w:tblPr>
@@ -18392,7 +18387,7 @@
           <w:lang w:val="en-US"/>
         </w:rPr>
       </w:pPr>
-      <w:bookmarkStart w:id="39" w:name="_Toc469513315"/>
+      <w:bookmarkStart w:id="38" w:name="_Toc469513315"/>
       <w:r>
         <w:rPr>
           <w:lang w:val="en-US"/>
@@ -18412,7 +18407,7 @@
         </w:rPr>
         <w:t>Get a discount</w:t>
       </w:r>
-      <w:bookmarkEnd w:id="39"/>
+      <w:bookmarkEnd w:id="38"/>
     </w:p>
     <w:tbl>
       <w:tblPr>
@@ -18763,7 +18758,7 @@
           <w:lang w:val="en-US"/>
         </w:rPr>
       </w:pPr>
-      <w:bookmarkStart w:id="40" w:name="_Toc469513316"/>
+      <w:bookmarkStart w:id="39" w:name="_Toc469513316"/>
       <w:r>
         <w:rPr>
           <w:lang w:val="en-US"/>
@@ -18788,7 +18783,7 @@
         </w:rPr>
         <w:t>position and battery of cars</w:t>
       </w:r>
-      <w:bookmarkEnd w:id="40"/>
+      <w:bookmarkEnd w:id="39"/>
     </w:p>
     <w:tbl>
       <w:tblPr>
@@ -19190,7 +19185,7 @@
           <w:lang w:val="en-US"/>
         </w:rPr>
       </w:pPr>
-      <w:bookmarkStart w:id="41" w:name="_Toc469513317"/>
+      <w:bookmarkStart w:id="40" w:name="_Toc469513317"/>
       <w:r>
         <w:rPr>
           <w:lang w:val="en-US"/>
@@ -19209,7 +19204,7 @@
         </w:rPr>
         <w:t>Tag/untag a car as out of order</w:t>
       </w:r>
-      <w:bookmarkEnd w:id="41"/>
+      <w:bookmarkEnd w:id="40"/>
     </w:p>
     <w:tbl>
       <w:tblPr>
@@ -19736,7 +19731,7 @@
           <w:lang w:val="en-US"/>
         </w:rPr>
       </w:pPr>
-      <w:bookmarkStart w:id="42" w:name="_Toc469513318"/>
+      <w:bookmarkStart w:id="41" w:name="_Toc469513318"/>
       <w:r>
         <w:rPr>
           <w:lang w:val="en-US"/>
@@ -19750,57 +19745,68 @@
         </w:rPr>
         <w:t>Object Modeling</w:t>
       </w:r>
+      <w:bookmarkEnd w:id="41"/>
+    </w:p>
+    <w:p>
+      <w:pPr>
+        <w:pStyle w:val="Titolo2"/>
+        <w:rPr>
+          <w:lang w:val="en-US"/>
+        </w:rPr>
+      </w:pPr>
+      <w:bookmarkStart w:id="42" w:name="_Toc469513319"/>
+      <w:r>
+        <w:rPr>
+          <w:lang w:val="en-US"/>
+        </w:rPr>
+        <w:t xml:space="preserve">4.1. </w:t>
+      </w:r>
+      <w:r>
+        <w:rPr>
+          <w:lang w:val="en-US"/>
+        </w:rPr>
+        <w:t>Class diagram</w:t>
+      </w:r>
       <w:bookmarkEnd w:id="42"/>
     </w:p>
     <w:p>
       <w:pPr>
-        <w:pStyle w:val="Titolo2"/>
-        <w:rPr>
-          <w:lang w:val="en-US"/>
-        </w:rPr>
-      </w:pPr>
-      <w:bookmarkStart w:id="43" w:name="_Toc469513319"/>
-      <w:r>
-        <w:rPr>
-          <w:lang w:val="en-US"/>
-        </w:rPr>
-        <w:t xml:space="preserve">4.1. </w:t>
-      </w:r>
-      <w:r>
-        <w:rPr>
-          <w:lang w:val="en-US"/>
-        </w:rPr>
-        <w:t>Class diagram</w:t>
-      </w:r>
+        <w:rPr>
+          <w:lang w:val="en-US"/>
+        </w:rPr>
+      </w:pPr>
+      <w:r>
+        <w:rPr>
+          <w:lang w:val="en-US"/>
+        </w:rPr>
+        <w:t>This class diagram reflects the structure of the Alloy model described in section 6.</w:t>
+      </w:r>
+    </w:p>
+    <w:p>
+      <w:pPr>
+        <w:rPr>
+          <w:lang w:val="en-US"/>
+        </w:rPr>
+      </w:pPr>
+      <w:bookmarkStart w:id="43" w:name="_GoBack"/>
       <w:bookmarkEnd w:id="43"/>
     </w:p>
     <w:p>
       <w:pPr>
-        <w:rPr>
-          <w:lang w:val="en-US"/>
-        </w:rPr>
-      </w:pPr>
-      <w:r>
-        <w:rPr>
-          <w:lang w:val="en-US"/>
-        </w:rPr>
-        <w:t>This class diagram reflects the structure of the Alloy model described in section 6.</w:t>
-      </w:r>
-    </w:p>
-    <w:p>
-      <w:pPr>
-        <w:rPr>
-          <w:lang w:val="en-US"/>
-        </w:rPr>
-      </w:pPr>
-      <w:r>
-        <w:rPr>
-          <w:noProof/>
-        </w:rPr>
-        <w:pict w14:anchorId="135BD9DC">
-          <v:shape id="_x0000_s1097" type="#_x0000_t75" style="position:absolute;margin-left:-18.9pt;margin-top:75.85pt;width:556.7pt;height:225.7pt;z-index:251724288;mso-position-horizontal-relative:margin;mso-position-vertical-relative:margin">
+        <w:jc w:val="center"/>
+        <w:rPr>
+          <w:rFonts w:cstheme="minorHAnsi"/>
+          <w:lang w:val="en-US"/>
+        </w:rPr>
+      </w:pPr>
+      <w:r>
+        <w:rPr>
+          <w:rFonts w:cstheme="minorHAnsi"/>
+          <w:lang w:val="en-US"/>
+        </w:rPr>
+        <w:pict w14:anchorId="13621DF6">
+          <v:shape id="_x0000_i1034" type="#_x0000_t75" style="width:481.3pt;height:195.6pt">
             <v:imagedata r:id="rId24" o:title="Class diagram"/>
-            <w10:wrap type="square" anchorx="margin" anchory="margin"/>
           </v:shape>
         </w:pict>
       </w:r>
@@ -19809,14 +19815,6 @@
       <w:pPr>
         <w:rPr>
           <w:rFonts w:cstheme="minorHAnsi"/>
-          <w:lang w:val="en-US"/>
-        </w:rPr>
-      </w:pPr>
-    </w:p>
-    <w:p>
-      <w:pPr>
-        <w:rPr>
-          <w:rFonts w:cstheme="minorHAnsi"/>
           <w:b/>
           <w:lang w:val="en-US"/>
         </w:rPr>
@@ -19932,7 +19930,7 @@
           <w:lang w:val="en-US"/>
         </w:rPr>
         <w:pict w14:anchorId="747B7429">
-          <v:shape id="_x0000_i1025" type="#_x0000_t75" style="width:481.3pt;height:182.65pt">
+          <v:shape id="_x0000_i1026" type="#_x0000_t75" style="width:481.3pt;height:182.65pt">
             <v:imagedata r:id="rId25" o:title="RASD statechart diagram"/>
           </v:shape>
         </w:pict>
@@ -20034,7 +20032,7 @@
           <w:lang w:val="en-US"/>
         </w:rPr>
         <w:pict w14:anchorId="5C624653">
-          <v:shape id="_x0000_i1026" type="#_x0000_t75" style="width:312.9pt;height:418.85pt">
+          <v:shape id="_x0000_i1027" type="#_x0000_t75" style="width:312.9pt;height:418.85pt">
             <v:imagedata r:id="rId26" o:title="RASD sequence diagram login"/>
           </v:shape>
         </w:pict>
@@ -20086,7 +20084,7 @@
           <w:lang w:val="en-US"/>
         </w:rPr>
         <w:pict w14:anchorId="08D5B2F5">
-          <v:shape id="_x0000_i1027" type="#_x0000_t75" style="width:412.75pt;height:283.55pt">
+          <v:shape id="_x0000_i1028" type="#_x0000_t75" style="width:412.75pt;height:283.55pt">
             <v:imagedata r:id="rId27" o:title="RASD sequence diagram reservation"/>
           </v:shape>
         </w:pict>
@@ -20158,7 +20156,7 @@
           <w:lang w:val="en-US"/>
         </w:rPr>
         <w:pict w14:anchorId="72BDCDA7">
-          <v:shape id="_x0000_i1028" type="#_x0000_t75" style="width:481.4pt;height:386.35pt">
+          <v:shape id="_x0000_i1029" type="#_x0000_t75" style="width:481.4pt;height:386.35pt">
             <v:imagedata r:id="rId28" o:title="RASD sequence diagram unlocking"/>
           </v:shape>
         </w:pict>
@@ -20244,7 +20242,7 @@
           <w:lang w:val="en-US"/>
         </w:rPr>
         <w:pict w14:anchorId="0F53E567">
-          <v:shape id="_x0000_i1029" type="#_x0000_t75" style="width:481.75pt;height:330pt">
+          <v:shape id="_x0000_i1030" type="#_x0000_t75" style="width:481.75pt;height:330pt">
             <v:imagedata r:id="rId29" o:title="RASD sequence diagram money saving option"/>
           </v:shape>
         </w:pict>
@@ -20350,7 +20348,7 @@
           <w:lang w:val="en-US"/>
         </w:rPr>
         <w:pict w14:anchorId="4B515C0B">
-          <v:shape id="_x0000_i1030" type="#_x0000_t75" style="width:464.05pt;height:399.7pt">
+          <v:shape id="_x0000_i1031" type="#_x0000_t75" style="width:464.05pt;height:399.7pt">
             <v:imagedata r:id="rId30" o:title="RASD activity diagram reservation"/>
           </v:shape>
         </w:pict>
@@ -20427,7 +20425,7 @@
           <w:lang w:val="en-US"/>
         </w:rPr>
         <w:pict w14:anchorId="35B59098">
-          <v:shape id="_x0000_i1031" type="#_x0000_t75" style="width:195pt;height:571.15pt">
+          <v:shape id="_x0000_i1032" type="#_x0000_t75" style="width:195pt;height:571.15pt">
             <v:imagedata r:id="rId31" o:title="RASD activity diagram fee"/>
           </v:shape>
         </w:pict>
@@ -38474,19 +38472,6 @@
     </w:p>
     <w:p>
       <w:pPr>
-        <w:rPr>
-          <w:lang w:val="en-US"/>
-        </w:rPr>
-      </w:pPr>
-      <w:r>
-        <w:rPr>
-          <w:lang w:val="en-US"/>
-        </w:rPr>
-        <w:t>Version 1.1</w:t>
-      </w:r>
-    </w:p>
-    <w:p>
-      <w:pPr>
         <w:pStyle w:val="Paragrafoelenco"/>
         <w:numPr>
           <w:ilvl w:val="0"/>
@@ -38501,6 +38486,12 @@
           <w:lang w:val="en-US"/>
         </w:rPr>
         <w:t>Minor changes in the drafting of the text</w:t>
+      </w:r>
+      <w:r>
+        <w:rPr>
+          <w:lang w:val="en-US"/>
+        </w:rPr>
+        <w:t xml:space="preserve"> and typing errors fixed</w:t>
       </w:r>
     </w:p>
     <w:p>
@@ -38674,7 +38665,7 @@
           <w:rPr>
             <w:noProof/>
           </w:rPr>
-          <w:t>1</w:t>
+          <w:t>20</w:t>
         </w:r>
         <w:r>
           <w:fldChar w:fldCharType="end"/>
@@ -44053,7 +44044,7 @@
 </file>
 
 <file path=customXml/itemProps2.xml><?xml version="1.0" encoding="utf-8"?>
-<ds:datastoreItem xmlns:ds="http://schemas.openxmlformats.org/officeDocument/2006/customXml" ds:itemID="{FCC9473E-E9DF-4C74-AC60-AF64A1989268}">
+<ds:datastoreItem xmlns:ds="http://schemas.openxmlformats.org/officeDocument/2006/customXml" ds:itemID="{4958450F-F74E-44C1-9875-CC489FCC7E5C}">
   <ds:schemaRefs>
     <ds:schemaRef ds:uri="http://schemas.openxmlformats.org/officeDocument/2006/bibliography"/>
   </ds:schemaRefs>

</xml_diff>